<commit_message>
Template: Move reused and produced dataset description bellow table for HorizonEurope and ScienceEurope
</commit_message>
<xml_diff>
--- a/src/main/resources/org/damap/base/template/horizonEuropeTemplate.docx
+++ b/src/main/resources/org/damap/base/template/horizonEuropeTemplate.docx
@@ -17,7 +17,29 @@
           <w:sz w:val="72"/>
           <w:szCs w:val="72"/>
         </w:rPr>
-        <w:t>[projectname]</w:t>
+        <w:t>[</w:t>
+      </w:r>
+      <w:proofErr w:type="spellStart"/>
+      <w:r>
+        <w:rPr>
+          <w:b/>
+          <w:bCs/>
+          <w:color w:val="000000" w:themeColor="text1"/>
+          <w:sz w:val="72"/>
+          <w:szCs w:val="72"/>
+        </w:rPr>
+        <w:t>projectname</w:t>
+      </w:r>
+      <w:proofErr w:type="spellEnd"/>
+      <w:r>
+        <w:rPr>
+          <w:b/>
+          <w:bCs/>
+          <w:color w:val="000000" w:themeColor="text1"/>
+          <w:sz w:val="72"/>
+          <w:szCs w:val="72"/>
+        </w:rPr>
+        <w:t>]</w:t>
       </w:r>
     </w:p>
     <w:p>
@@ -433,15 +455,24 @@
                 <w:rFonts w:eastAsia="Arial"/>
                 <w:color w:val="000000" w:themeColor="text1"/>
               </w:rPr>
-              <w:t>he [projectname</w:t>
-            </w:r>
+              <w:t>he [</w:t>
+            </w:r>
+            <w:proofErr w:type="spellStart"/>
             <w:r>
               <w:rPr>
                 <w:rFonts w:eastAsia="Arial"/>
                 <w:color w:val="000000" w:themeColor="text1"/>
               </w:rPr>
+              <w:t>projectname</w:t>
+            </w:r>
+            <w:r>
+              <w:rPr>
+                <w:rFonts w:eastAsia="Arial"/>
+                <w:color w:val="000000" w:themeColor="text1"/>
+              </w:rPr>
               <w:t>Text</w:t>
             </w:r>
+            <w:proofErr w:type="spellEnd"/>
             <w:r>
               <w:rPr>
                 <w:rFonts w:eastAsia="Arial"/>
@@ -563,14 +594,22 @@
         <w:rPr>
           <w:color w:val="000000" w:themeColor="text1"/>
         </w:rPr>
-        <w:t>This work by parties of the [projectname</w:t>
-      </w:r>
+        <w:t>This work by parties of the [</w:t>
+      </w:r>
+      <w:proofErr w:type="spellStart"/>
       <w:r>
         <w:rPr>
           <w:color w:val="000000" w:themeColor="text1"/>
         </w:rPr>
+        <w:t>projectname</w:t>
+      </w:r>
+      <w:r>
+        <w:rPr>
+          <w:color w:val="000000" w:themeColor="text1"/>
+        </w:rPr>
         <w:t>Text</w:t>
       </w:r>
+      <w:proofErr w:type="spellEnd"/>
       <w:r>
         <w:rPr>
           <w:color w:val="000000" w:themeColor="text1"/>
@@ -591,26 +630,56 @@
         <w:rPr>
           <w:color w:val="000000" w:themeColor="text1"/>
         </w:rPr>
-        <w:t>). The [projectname</w:t>
-      </w:r>
+        <w:t>). The [</w:t>
+      </w:r>
+      <w:proofErr w:type="spellStart"/>
       <w:r>
         <w:rPr>
           <w:color w:val="000000" w:themeColor="text1"/>
         </w:rPr>
+        <w:t>projectname</w:t>
+      </w:r>
+      <w:r>
+        <w:rPr>
+          <w:color w:val="000000" w:themeColor="text1"/>
+        </w:rPr>
         <w:t>Text</w:t>
       </w:r>
+      <w:proofErr w:type="spellEnd"/>
       <w:r>
         <w:rPr>
           <w:color w:val="000000" w:themeColor="text1"/>
         </w:rPr>
-        <w:t>] project is funded by the European Union Horizon Europe programme under Grant Agreement No [grant</w:t>
-      </w:r>
+        <w:t xml:space="preserve">] project is funded by the European Union Horizon Europe </w:t>
+      </w:r>
+      <w:proofErr w:type="spellStart"/>
       <w:r>
         <w:rPr>
           <w:color w:val="000000" w:themeColor="text1"/>
         </w:rPr>
+        <w:t>programme</w:t>
+      </w:r>
+      <w:proofErr w:type="spellEnd"/>
+      <w:r>
+        <w:rPr>
+          <w:color w:val="000000" w:themeColor="text1"/>
+        </w:rPr>
+        <w:t xml:space="preserve"> under Grant Agreement No [</w:t>
+      </w:r>
+      <w:proofErr w:type="spellStart"/>
+      <w:r>
+        <w:rPr>
+          <w:color w:val="000000" w:themeColor="text1"/>
+        </w:rPr>
+        <w:t>grant</w:t>
+      </w:r>
+      <w:r>
+        <w:rPr>
+          <w:color w:val="000000" w:themeColor="text1"/>
+        </w:rPr>
         <w:t>id</w:t>
       </w:r>
+      <w:proofErr w:type="spellEnd"/>
       <w:r>
         <w:rPr>
           <w:color w:val="000000" w:themeColor="text1"/>
@@ -1444,7 +1513,27 @@
                 <w:sz w:val="20"/>
                 <w:szCs w:val="20"/>
               </w:rPr>
-              <w:t>[dd.mm.yyyy]</w:t>
+              <w:t>[</w:t>
+            </w:r>
+            <w:proofErr w:type="spellStart"/>
+            <w:proofErr w:type="gramStart"/>
+            <w:r>
+              <w:rPr>
+                <w:color w:val="92D050"/>
+                <w:sz w:val="20"/>
+                <w:szCs w:val="20"/>
+              </w:rPr>
+              <w:t>dd.mm.yyyy</w:t>
+            </w:r>
+            <w:proofErr w:type="spellEnd"/>
+            <w:proofErr w:type="gramEnd"/>
+            <w:r>
+              <w:rPr>
+                <w:color w:val="92D050"/>
+                <w:sz w:val="20"/>
+                <w:szCs w:val="20"/>
+              </w:rPr>
+              <w:t>]</w:t>
             </w:r>
           </w:p>
         </w:tc>
@@ -4562,7 +4651,15 @@
     </w:p>
     <w:p>
       <w:r>
-        <w:t xml:space="preserve">A data management plan (DMP) is a structured document that keeps record of what research data is created or reused and what happens to that data during and after a project. It helps with planning the research process and defining responsibilities in a research project involving several researchers or institutions. For writing this DMP, we followed the </w:t>
+        <w:t xml:space="preserve">A data management plan (DMP) is a structured document that keeps </w:t>
+      </w:r>
+      <w:proofErr w:type="gramStart"/>
+      <w:r>
+        <w:t>record</w:t>
+      </w:r>
+      <w:proofErr w:type="gramEnd"/>
+      <w:r>
+        <w:t xml:space="preserve"> of what research data is created or reused and what happens to that data during and after a project. It helps with planning the research process and defining responsibilities in a research project involving several researchers or institutions. For writing this DMP, we followed the </w:t>
       </w:r>
       <w:hyperlink r:id="rId14">
         <w:r>
@@ -4588,7 +4685,39 @@
           <w:bCs/>
           <w:color w:val="404040"/>
         </w:rPr>
-        <w:t>[datamanager] [datamanagerInfo]</w:t>
+        <w:t>[</w:t>
+      </w:r>
+      <w:proofErr w:type="spellStart"/>
+      <w:r>
+        <w:rPr>
+          <w:bCs/>
+          <w:color w:val="404040"/>
+        </w:rPr>
+        <w:t>datamanager</w:t>
+      </w:r>
+      <w:proofErr w:type="spellEnd"/>
+      <w:r>
+        <w:rPr>
+          <w:bCs/>
+          <w:color w:val="404040"/>
+        </w:rPr>
+        <w:t>] [</w:t>
+      </w:r>
+      <w:proofErr w:type="spellStart"/>
+      <w:r>
+        <w:rPr>
+          <w:bCs/>
+          <w:color w:val="404040"/>
+        </w:rPr>
+        <w:t>datamanagerInfo</w:t>
+      </w:r>
+      <w:proofErr w:type="spellEnd"/>
+      <w:r>
+        <w:rPr>
+          <w:bCs/>
+          <w:color w:val="404040"/>
+        </w:rPr>
+        <w:t>]</w:t>
       </w:r>
     </w:p>
     <w:p>
@@ -4799,648 +4928,6 @@
     <w:p>
       <w:r>
         <w:t>Produced datasets:</w:t>
-      </w:r>
-    </w:p>
-    <w:tbl>
-      <w:tblPr>
-        <w:tblStyle w:val="TableGridLight"/>
-        <w:tblW w:w="9836" w:type="dxa"/>
-        <w:tblBorders>
-          <w:top w:val="single" w:sz="12" w:space="0" w:color="BFBFBF"/>
-          <w:left w:val="single" w:sz="12" w:space="0" w:color="BFBFBF"/>
-          <w:bottom w:val="single" w:sz="12" w:space="0" w:color="BFBFBF"/>
-          <w:right w:val="single" w:sz="12" w:space="0" w:color="BFBFBF"/>
-          <w:insideH w:val="single" w:sz="12" w:space="0" w:color="BFBFBF"/>
-          <w:insideV w:val="single" w:sz="12" w:space="0" w:color="BFBFBF"/>
-        </w:tblBorders>
-        <w:tblLayout w:type="fixed"/>
-        <w:tblLook w:val="04A0" w:firstRow="1" w:lastRow="0" w:firstColumn="1" w:lastColumn="0" w:noHBand="0" w:noVBand="1"/>
-      </w:tblPr>
-      <w:tblGrid>
-        <w:gridCol w:w="900"/>
-        <w:gridCol w:w="2062"/>
-        <w:gridCol w:w="1134"/>
-        <w:gridCol w:w="1134"/>
-        <w:gridCol w:w="1134"/>
-        <w:gridCol w:w="1134"/>
-        <w:gridCol w:w="2338"/>
-      </w:tblGrid>
-      <w:tr>
-        <w:trPr>
-          <w:cantSplit/>
-          <w:tblHeader/>
-        </w:trPr>
-        <w:tc>
-          <w:tcPr>
-            <w:tcW w:w="900" w:type="dxa"/>
-            <w:tcBorders>
-              <w:bottom w:val="single" w:sz="12" w:space="0" w:color="006AAB"/>
-            </w:tcBorders>
-            <w:vAlign w:val="center"/>
-          </w:tcPr>
-          <w:p>
-            <w:pPr>
-              <w:spacing w:line="240" w:lineRule="auto"/>
-              <w:jc w:val="center"/>
-              <w:rPr>
-                <w:b/>
-                <w:bCs/>
-                <w:color w:val="auto"/>
-                <w:sz w:val="18"/>
-                <w:szCs w:val="18"/>
-              </w:rPr>
-            </w:pPr>
-            <w:r>
-              <w:rPr>
-                <w:b/>
-                <w:bCs/>
-                <w:color w:val="auto"/>
-                <w:sz w:val="18"/>
-                <w:szCs w:val="18"/>
-              </w:rPr>
-              <w:t>dataset ID</w:t>
-            </w:r>
-          </w:p>
-        </w:tc>
-        <w:tc>
-          <w:tcPr>
-            <w:tcW w:w="2062" w:type="dxa"/>
-            <w:tcBorders>
-              <w:bottom w:val="single" w:sz="12" w:space="0" w:color="006AAB"/>
-            </w:tcBorders>
-            <w:vAlign w:val="center"/>
-          </w:tcPr>
-          <w:p>
-            <w:pPr>
-              <w:spacing w:line="240" w:lineRule="auto"/>
-              <w:jc w:val="center"/>
-              <w:rPr>
-                <w:b/>
-                <w:bCs/>
-                <w:color w:val="auto"/>
-                <w:sz w:val="18"/>
-                <w:szCs w:val="18"/>
-              </w:rPr>
-            </w:pPr>
-            <w:r>
-              <w:rPr>
-                <w:b/>
-                <w:bCs/>
-                <w:color w:val="auto"/>
-                <w:sz w:val="18"/>
-                <w:szCs w:val="18"/>
-              </w:rPr>
-              <w:t>title</w:t>
-            </w:r>
-          </w:p>
-        </w:tc>
-        <w:tc>
-          <w:tcPr>
-            <w:tcW w:w="1134" w:type="dxa"/>
-            <w:tcBorders>
-              <w:bottom w:val="single" w:sz="12" w:space="0" w:color="006AAB"/>
-            </w:tcBorders>
-            <w:vAlign w:val="center"/>
-          </w:tcPr>
-          <w:p>
-            <w:pPr>
-              <w:spacing w:line="240" w:lineRule="auto"/>
-              <w:jc w:val="center"/>
-              <w:rPr>
-                <w:b/>
-                <w:bCs/>
-                <w:color w:val="auto"/>
-                <w:sz w:val="18"/>
-                <w:szCs w:val="18"/>
-              </w:rPr>
-            </w:pPr>
-            <w:r>
-              <w:rPr>
-                <w:b/>
-                <w:bCs/>
-                <w:color w:val="auto"/>
-                <w:sz w:val="18"/>
-                <w:szCs w:val="18"/>
-              </w:rPr>
-              <w:t>type</w:t>
-            </w:r>
-          </w:p>
-        </w:tc>
-        <w:tc>
-          <w:tcPr>
-            <w:tcW w:w="1134" w:type="dxa"/>
-            <w:tcBorders>
-              <w:bottom w:val="single" w:sz="12" w:space="0" w:color="006AAB"/>
-            </w:tcBorders>
-            <w:vAlign w:val="center"/>
-          </w:tcPr>
-          <w:p>
-            <w:pPr>
-              <w:spacing w:line="240" w:lineRule="auto"/>
-              <w:jc w:val="center"/>
-              <w:rPr>
-                <w:b/>
-                <w:bCs/>
-                <w:color w:val="auto"/>
-                <w:sz w:val="18"/>
-                <w:szCs w:val="18"/>
-              </w:rPr>
-            </w:pPr>
-            <w:r>
-              <w:rPr>
-                <w:b/>
-                <w:bCs/>
-                <w:color w:val="auto"/>
-                <w:sz w:val="18"/>
-                <w:szCs w:val="18"/>
-              </w:rPr>
-              <w:t>format</w:t>
-            </w:r>
-          </w:p>
-        </w:tc>
-        <w:tc>
-          <w:tcPr>
-            <w:tcW w:w="1134" w:type="dxa"/>
-            <w:tcBorders>
-              <w:bottom w:val="single" w:sz="12" w:space="0" w:color="006AAB"/>
-            </w:tcBorders>
-            <w:vAlign w:val="center"/>
-          </w:tcPr>
-          <w:p>
-            <w:pPr>
-              <w:spacing w:line="240" w:lineRule="auto"/>
-              <w:jc w:val="center"/>
-              <w:rPr>
-                <w:b/>
-                <w:bCs/>
-                <w:color w:val="auto"/>
-                <w:sz w:val="18"/>
-                <w:szCs w:val="18"/>
-              </w:rPr>
-            </w:pPr>
-            <w:r>
-              <w:rPr>
-                <w:b/>
-                <w:bCs/>
-                <w:color w:val="auto"/>
-                <w:sz w:val="18"/>
-                <w:szCs w:val="18"/>
-              </w:rPr>
-              <w:t>estimated volume</w:t>
-            </w:r>
-          </w:p>
-        </w:tc>
-        <w:tc>
-          <w:tcPr>
-            <w:tcW w:w="1134" w:type="dxa"/>
-            <w:tcBorders>
-              <w:bottom w:val="single" w:sz="12" w:space="0" w:color="006AAB"/>
-            </w:tcBorders>
-            <w:vAlign w:val="center"/>
-          </w:tcPr>
-          <w:p>
-            <w:pPr>
-              <w:spacing w:line="240" w:lineRule="auto"/>
-              <w:jc w:val="center"/>
-              <w:rPr>
-                <w:b/>
-                <w:bCs/>
-                <w:color w:val="auto"/>
-                <w:sz w:val="18"/>
-                <w:szCs w:val="18"/>
-              </w:rPr>
-            </w:pPr>
-            <w:r>
-              <w:rPr>
-                <w:b/>
-                <w:bCs/>
-                <w:color w:val="auto"/>
-                <w:sz w:val="18"/>
-                <w:szCs w:val="18"/>
-              </w:rPr>
-              <w:t>contains sensitive data</w:t>
-            </w:r>
-          </w:p>
-        </w:tc>
-        <w:tc>
-          <w:tcPr>
-            <w:tcW w:w="2338" w:type="dxa"/>
-            <w:tcBorders>
-              <w:bottom w:val="single" w:sz="12" w:space="0" w:color="006AAB"/>
-            </w:tcBorders>
-            <w:vAlign w:val="center"/>
-          </w:tcPr>
-          <w:p>
-            <w:pPr>
-              <w:spacing w:line="240" w:lineRule="auto"/>
-              <w:jc w:val="center"/>
-              <w:rPr>
-                <w:b/>
-                <w:bCs/>
-                <w:color w:val="auto"/>
-                <w:sz w:val="18"/>
-                <w:szCs w:val="18"/>
-              </w:rPr>
-            </w:pPr>
-            <w:r>
-              <w:rPr>
-                <w:b/>
-                <w:bCs/>
-                <w:color w:val="auto"/>
-                <w:sz w:val="18"/>
-                <w:szCs w:val="18"/>
-              </w:rPr>
-              <w:t>description</w:t>
-            </w:r>
-          </w:p>
-        </w:tc>
-      </w:tr>
-      <w:tr>
-        <w:tc>
-          <w:tcPr>
-            <w:tcW w:w="900" w:type="dxa"/>
-            <w:tcBorders>
-              <w:top w:val="single" w:sz="12" w:space="0" w:color="006AAB"/>
-            </w:tcBorders>
-          </w:tcPr>
-          <w:p>
-            <w:pPr>
-              <w:spacing w:line="240" w:lineRule="auto"/>
-              <w:jc w:val="center"/>
-              <w:rPr>
-                <w:b/>
-                <w:bCs/>
-                <w:color w:val="auto"/>
-                <w:sz w:val="18"/>
-                <w:szCs w:val="18"/>
-              </w:rPr>
-            </w:pPr>
-            <w:r>
-              <w:rPr>
-                <w:color w:val="auto"/>
-                <w:sz w:val="18"/>
-                <w:szCs w:val="18"/>
-              </w:rPr>
-              <w:t>P1</w:t>
-            </w:r>
-          </w:p>
-        </w:tc>
-        <w:tc>
-          <w:tcPr>
-            <w:tcW w:w="2062" w:type="dxa"/>
-            <w:tcBorders>
-              <w:top w:val="single" w:sz="12" w:space="0" w:color="006AAB"/>
-            </w:tcBorders>
-          </w:tcPr>
-          <w:p>
-            <w:pPr>
-              <w:spacing w:line="240" w:lineRule="auto"/>
-              <w:jc w:val="left"/>
-              <w:rPr>
-                <w:color w:val="auto"/>
-                <w:sz w:val="18"/>
-                <w:szCs w:val="18"/>
-              </w:rPr>
-            </w:pPr>
-            <w:r>
-              <w:rPr>
-                <w:color w:val="auto"/>
-                <w:sz w:val="18"/>
-                <w:szCs w:val="18"/>
-              </w:rPr>
-              <w:t>[datasetTable]</w:t>
-            </w:r>
-          </w:p>
-        </w:tc>
-        <w:tc>
-          <w:tcPr>
-            <w:tcW w:w="1134" w:type="dxa"/>
-            <w:tcBorders>
-              <w:top w:val="single" w:sz="12" w:space="0" w:color="006AAB"/>
-            </w:tcBorders>
-          </w:tcPr>
-          <w:p>
-            <w:pPr>
-              <w:spacing w:line="240" w:lineRule="auto"/>
-              <w:jc w:val="left"/>
-              <w:rPr>
-                <w:color w:val="auto"/>
-                <w:sz w:val="18"/>
-                <w:szCs w:val="18"/>
-              </w:rPr>
-            </w:pPr>
-            <w:r>
-              <w:rPr>
-                <w:sz w:val="18"/>
-                <w:szCs w:val="18"/>
-              </w:rPr>
-              <w:t>…</w:t>
-            </w:r>
-          </w:p>
-        </w:tc>
-        <w:tc>
-          <w:tcPr>
-            <w:tcW w:w="1134" w:type="dxa"/>
-            <w:tcBorders>
-              <w:top w:val="single" w:sz="12" w:space="0" w:color="006AAB"/>
-            </w:tcBorders>
-          </w:tcPr>
-          <w:p>
-            <w:pPr>
-              <w:spacing w:line="240" w:lineRule="auto"/>
-              <w:jc w:val="left"/>
-              <w:rPr>
-                <w:color w:val="auto"/>
-                <w:sz w:val="18"/>
-                <w:szCs w:val="18"/>
-              </w:rPr>
-            </w:pPr>
-            <w:r>
-              <w:rPr>
-                <w:sz w:val="18"/>
-                <w:szCs w:val="18"/>
-              </w:rPr>
-              <w:t>…</w:t>
-            </w:r>
-          </w:p>
-        </w:tc>
-        <w:tc>
-          <w:tcPr>
-            <w:tcW w:w="1134" w:type="dxa"/>
-            <w:tcBorders>
-              <w:top w:val="single" w:sz="12" w:space="0" w:color="006AAB"/>
-            </w:tcBorders>
-          </w:tcPr>
-          <w:p>
-            <w:pPr>
-              <w:spacing w:line="240" w:lineRule="auto"/>
-              <w:jc w:val="left"/>
-              <w:rPr>
-                <w:color w:val="auto"/>
-                <w:sz w:val="18"/>
-                <w:szCs w:val="18"/>
-              </w:rPr>
-            </w:pPr>
-            <w:r>
-              <w:rPr>
-                <w:sz w:val="18"/>
-                <w:szCs w:val="18"/>
-              </w:rPr>
-              <w:t>…</w:t>
-            </w:r>
-          </w:p>
-        </w:tc>
-        <w:tc>
-          <w:tcPr>
-            <w:tcW w:w="1134" w:type="dxa"/>
-            <w:tcBorders>
-              <w:top w:val="single" w:sz="12" w:space="0" w:color="006AAB"/>
-            </w:tcBorders>
-          </w:tcPr>
-          <w:p>
-            <w:pPr>
-              <w:spacing w:line="240" w:lineRule="auto"/>
-              <w:jc w:val="center"/>
-              <w:rPr>
-                <w:color w:val="auto"/>
-                <w:sz w:val="18"/>
-                <w:szCs w:val="18"/>
-              </w:rPr>
-            </w:pPr>
-            <w:r>
-              <w:rPr>
-                <w:color w:val="auto"/>
-                <w:sz w:val="18"/>
-                <w:szCs w:val="18"/>
-              </w:rPr>
-              <w:t>…</w:t>
-            </w:r>
-          </w:p>
-        </w:tc>
-        <w:tc>
-          <w:tcPr>
-            <w:tcW w:w="2338" w:type="dxa"/>
-            <w:tcBorders>
-              <w:top w:val="single" w:sz="12" w:space="0" w:color="006AAB"/>
-            </w:tcBorders>
-          </w:tcPr>
-          <w:p>
-            <w:pPr>
-              <w:spacing w:line="240" w:lineRule="auto"/>
-              <w:jc w:val="center"/>
-              <w:rPr>
-                <w:color w:val="auto"/>
-                <w:sz w:val="18"/>
-                <w:szCs w:val="18"/>
-              </w:rPr>
-            </w:pPr>
-            <w:r>
-              <w:rPr>
-                <w:color w:val="auto"/>
-                <w:sz w:val="18"/>
-                <w:szCs w:val="18"/>
-              </w:rPr>
-              <w:t>…</w:t>
-            </w:r>
-          </w:p>
-        </w:tc>
-      </w:tr>
-      <w:tr>
-        <w:tc>
-          <w:tcPr>
-            <w:tcW w:w="900" w:type="dxa"/>
-          </w:tcPr>
-          <w:p>
-            <w:pPr>
-              <w:spacing w:line="240" w:lineRule="auto"/>
-              <w:jc w:val="center"/>
-              <w:rPr>
-                <w:color w:val="auto"/>
-                <w:sz w:val="18"/>
-                <w:szCs w:val="18"/>
-              </w:rPr>
-            </w:pPr>
-            <w:r>
-              <w:rPr>
-                <w:color w:val="auto"/>
-                <w:sz w:val="18"/>
-                <w:szCs w:val="18"/>
-              </w:rPr>
-              <w:t>ID</w:t>
-            </w:r>
-          </w:p>
-        </w:tc>
-        <w:tc>
-          <w:tcPr>
-            <w:tcW w:w="2062" w:type="dxa"/>
-          </w:tcPr>
-          <w:p>
-            <w:pPr>
-              <w:spacing w:line="240" w:lineRule="auto"/>
-              <w:jc w:val="left"/>
-              <w:rPr>
-                <w:color w:val="auto"/>
-                <w:sz w:val="18"/>
-                <w:szCs w:val="18"/>
-              </w:rPr>
-            </w:pPr>
-            <w:r>
-              <w:rPr>
-                <w:bCs/>
-                <w:color w:val="auto"/>
-                <w:sz w:val="18"/>
-                <w:szCs w:val="18"/>
-              </w:rPr>
-              <w:t>[dataset1name]</w:t>
-            </w:r>
-          </w:p>
-        </w:tc>
-        <w:tc>
-          <w:tcPr>
-            <w:tcW w:w="1134" w:type="dxa"/>
-          </w:tcPr>
-          <w:p>
-            <w:pPr>
-              <w:spacing w:line="240" w:lineRule="auto"/>
-              <w:jc w:val="left"/>
-              <w:rPr>
-                <w:color w:val="auto"/>
-                <w:sz w:val="18"/>
-                <w:szCs w:val="18"/>
-              </w:rPr>
-            </w:pPr>
-            <w:r>
-              <w:rPr>
-                <w:bCs/>
-                <w:color w:val="auto"/>
-                <w:sz w:val="18"/>
-                <w:szCs w:val="18"/>
-              </w:rPr>
-              <w:t>[dataset1type]</w:t>
-            </w:r>
-          </w:p>
-        </w:tc>
-        <w:tc>
-          <w:tcPr>
-            <w:tcW w:w="1134" w:type="dxa"/>
-          </w:tcPr>
-          <w:p>
-            <w:pPr>
-              <w:spacing w:line="240" w:lineRule="auto"/>
-              <w:jc w:val="left"/>
-              <w:rPr>
-                <w:color w:val="auto"/>
-                <w:sz w:val="18"/>
-                <w:szCs w:val="18"/>
-              </w:rPr>
-            </w:pPr>
-            <w:r>
-              <w:rPr>
-                <w:bCs/>
-                <w:color w:val="auto"/>
-                <w:sz w:val="18"/>
-                <w:szCs w:val="18"/>
-              </w:rPr>
-              <w:t>[dataset1format]</w:t>
-            </w:r>
-          </w:p>
-        </w:tc>
-        <w:tc>
-          <w:tcPr>
-            <w:tcW w:w="1134" w:type="dxa"/>
-          </w:tcPr>
-          <w:p>
-            <w:pPr>
-              <w:spacing w:line="240" w:lineRule="auto"/>
-              <w:jc w:val="left"/>
-              <w:rPr>
-                <w:color w:val="auto"/>
-                <w:sz w:val="18"/>
-                <w:szCs w:val="18"/>
-              </w:rPr>
-            </w:pPr>
-            <w:r>
-              <w:rPr>
-                <w:bCs/>
-                <w:color w:val="auto"/>
-                <w:sz w:val="18"/>
-                <w:szCs w:val="18"/>
-              </w:rPr>
-              <w:t>[dataset1vol]</w:t>
-            </w:r>
-          </w:p>
-        </w:tc>
-        <w:tc>
-          <w:tcPr>
-            <w:tcW w:w="1134" w:type="dxa"/>
-          </w:tcPr>
-          <w:p>
-            <w:pPr>
-              <w:spacing w:line="240" w:lineRule="auto"/>
-              <w:jc w:val="center"/>
-              <w:rPr>
-                <w:color w:val="auto"/>
-                <w:sz w:val="18"/>
-                <w:szCs w:val="18"/>
-              </w:rPr>
-            </w:pPr>
-            <w:r>
-              <w:rPr>
-                <w:bCs/>
-                <w:color w:val="auto"/>
-                <w:sz w:val="18"/>
-                <w:szCs w:val="18"/>
-              </w:rPr>
-              <w:t>[dataset1sensitive]</w:t>
-            </w:r>
-          </w:p>
-        </w:tc>
-        <w:tc>
-          <w:tcPr>
-            <w:tcW w:w="2338" w:type="dxa"/>
-          </w:tcPr>
-          <w:p>
-            <w:pPr>
-              <w:spacing w:line="240" w:lineRule="auto"/>
-              <w:jc w:val="center"/>
-              <w:rPr>
-                <w:bCs/>
-                <w:color w:val="auto"/>
-                <w:sz w:val="18"/>
-                <w:szCs w:val="18"/>
-              </w:rPr>
-            </w:pPr>
-            <w:r>
-              <w:rPr>
-                <w:bCs/>
-                <w:color w:val="auto"/>
-                <w:sz w:val="18"/>
-                <w:szCs w:val="18"/>
-              </w:rPr>
-              <w:t>[dataset1description]</w:t>
-            </w:r>
-          </w:p>
-        </w:tc>
-      </w:tr>
-    </w:tbl>
-    <w:p>
-      <w:pPr>
-        <w:rPr>
-          <w:color w:val="auto"/>
-        </w:rPr>
-      </w:pPr>
-    </w:p>
-    <w:p>
-      <w:pPr>
-        <w:rPr>
-          <w:color w:val="auto"/>
-        </w:rPr>
-      </w:pPr>
-      <w:r>
-        <w:rPr>
-          <w:color w:val="auto"/>
-        </w:rPr>
-        <w:t>Reused datasets:</w:t>
       </w:r>
     </w:p>
     <w:tbl>
@@ -5461,10 +4948,610 @@
       <w:tblGrid>
         <w:gridCol w:w="900"/>
         <w:gridCol w:w="2062"/>
+        <w:gridCol w:w="1559"/>
+        <w:gridCol w:w="1560"/>
+        <w:gridCol w:w="1559"/>
         <w:gridCol w:w="2268"/>
-        <w:gridCol w:w="1134"/>
-        <w:gridCol w:w="1134"/>
-        <w:gridCol w:w="2410"/>
+      </w:tblGrid>
+      <w:tr>
+        <w:trPr>
+          <w:cantSplit/>
+          <w:tblHeader/>
+        </w:trPr>
+        <w:tc>
+          <w:tcPr>
+            <w:tcW w:w="900" w:type="dxa"/>
+            <w:tcBorders>
+              <w:bottom w:val="single" w:sz="12" w:space="0" w:color="006AAB"/>
+            </w:tcBorders>
+            <w:vAlign w:val="center"/>
+          </w:tcPr>
+          <w:p>
+            <w:pPr>
+              <w:spacing w:line="240" w:lineRule="auto"/>
+              <w:jc w:val="center"/>
+              <w:rPr>
+                <w:b/>
+                <w:bCs/>
+                <w:color w:val="auto"/>
+                <w:sz w:val="18"/>
+                <w:szCs w:val="18"/>
+              </w:rPr>
+            </w:pPr>
+            <w:r>
+              <w:rPr>
+                <w:b/>
+                <w:bCs/>
+                <w:color w:val="auto"/>
+                <w:sz w:val="18"/>
+                <w:szCs w:val="18"/>
+              </w:rPr>
+              <w:t>dataset ID</w:t>
+            </w:r>
+          </w:p>
+        </w:tc>
+        <w:tc>
+          <w:tcPr>
+            <w:tcW w:w="2062" w:type="dxa"/>
+            <w:tcBorders>
+              <w:bottom w:val="single" w:sz="12" w:space="0" w:color="006AAB"/>
+            </w:tcBorders>
+            <w:vAlign w:val="center"/>
+          </w:tcPr>
+          <w:p>
+            <w:pPr>
+              <w:spacing w:line="240" w:lineRule="auto"/>
+              <w:jc w:val="center"/>
+              <w:rPr>
+                <w:b/>
+                <w:bCs/>
+                <w:color w:val="auto"/>
+                <w:sz w:val="18"/>
+                <w:szCs w:val="18"/>
+              </w:rPr>
+            </w:pPr>
+            <w:r>
+              <w:rPr>
+                <w:b/>
+                <w:bCs/>
+                <w:color w:val="auto"/>
+                <w:sz w:val="18"/>
+                <w:szCs w:val="18"/>
+              </w:rPr>
+              <w:t>title</w:t>
+            </w:r>
+          </w:p>
+        </w:tc>
+        <w:tc>
+          <w:tcPr>
+            <w:tcW w:w="1559" w:type="dxa"/>
+            <w:tcBorders>
+              <w:bottom w:val="single" w:sz="12" w:space="0" w:color="006AAB"/>
+            </w:tcBorders>
+            <w:vAlign w:val="center"/>
+          </w:tcPr>
+          <w:p>
+            <w:pPr>
+              <w:spacing w:line="240" w:lineRule="auto"/>
+              <w:jc w:val="center"/>
+              <w:rPr>
+                <w:b/>
+                <w:bCs/>
+                <w:color w:val="auto"/>
+                <w:sz w:val="18"/>
+                <w:szCs w:val="18"/>
+              </w:rPr>
+            </w:pPr>
+            <w:r>
+              <w:rPr>
+                <w:b/>
+                <w:bCs/>
+                <w:color w:val="auto"/>
+                <w:sz w:val="18"/>
+                <w:szCs w:val="18"/>
+              </w:rPr>
+              <w:t>type</w:t>
+            </w:r>
+          </w:p>
+        </w:tc>
+        <w:tc>
+          <w:tcPr>
+            <w:tcW w:w="1560" w:type="dxa"/>
+            <w:tcBorders>
+              <w:bottom w:val="single" w:sz="12" w:space="0" w:color="006AAB"/>
+            </w:tcBorders>
+            <w:vAlign w:val="center"/>
+          </w:tcPr>
+          <w:p>
+            <w:pPr>
+              <w:spacing w:line="240" w:lineRule="auto"/>
+              <w:jc w:val="center"/>
+              <w:rPr>
+                <w:b/>
+                <w:bCs/>
+                <w:color w:val="auto"/>
+                <w:sz w:val="18"/>
+                <w:szCs w:val="18"/>
+              </w:rPr>
+            </w:pPr>
+            <w:r>
+              <w:rPr>
+                <w:b/>
+                <w:bCs/>
+                <w:color w:val="auto"/>
+                <w:sz w:val="18"/>
+                <w:szCs w:val="18"/>
+              </w:rPr>
+              <w:t>format</w:t>
+            </w:r>
+          </w:p>
+        </w:tc>
+        <w:tc>
+          <w:tcPr>
+            <w:tcW w:w="1559" w:type="dxa"/>
+            <w:tcBorders>
+              <w:bottom w:val="single" w:sz="12" w:space="0" w:color="006AAB"/>
+            </w:tcBorders>
+            <w:vAlign w:val="center"/>
+          </w:tcPr>
+          <w:p>
+            <w:pPr>
+              <w:spacing w:line="240" w:lineRule="auto"/>
+              <w:jc w:val="center"/>
+              <w:rPr>
+                <w:b/>
+                <w:bCs/>
+                <w:color w:val="auto"/>
+                <w:sz w:val="18"/>
+                <w:szCs w:val="18"/>
+              </w:rPr>
+            </w:pPr>
+            <w:r>
+              <w:rPr>
+                <w:b/>
+                <w:bCs/>
+                <w:color w:val="auto"/>
+                <w:sz w:val="18"/>
+                <w:szCs w:val="18"/>
+              </w:rPr>
+              <w:t>estimated volume</w:t>
+            </w:r>
+          </w:p>
+        </w:tc>
+        <w:tc>
+          <w:tcPr>
+            <w:tcW w:w="2268" w:type="dxa"/>
+            <w:tcBorders>
+              <w:bottom w:val="single" w:sz="12" w:space="0" w:color="006AAB"/>
+            </w:tcBorders>
+            <w:vAlign w:val="center"/>
+          </w:tcPr>
+          <w:p>
+            <w:pPr>
+              <w:spacing w:line="240" w:lineRule="auto"/>
+              <w:jc w:val="center"/>
+              <w:rPr>
+                <w:b/>
+                <w:bCs/>
+                <w:color w:val="auto"/>
+                <w:sz w:val="18"/>
+                <w:szCs w:val="18"/>
+              </w:rPr>
+            </w:pPr>
+            <w:r>
+              <w:rPr>
+                <w:b/>
+                <w:bCs/>
+                <w:color w:val="auto"/>
+                <w:sz w:val="18"/>
+                <w:szCs w:val="18"/>
+              </w:rPr>
+              <w:t>contains sensitive data</w:t>
+            </w:r>
+          </w:p>
+        </w:tc>
+      </w:tr>
+      <w:tr>
+        <w:tc>
+          <w:tcPr>
+            <w:tcW w:w="900" w:type="dxa"/>
+            <w:tcBorders>
+              <w:top w:val="single" w:sz="12" w:space="0" w:color="006AAB"/>
+            </w:tcBorders>
+          </w:tcPr>
+          <w:p>
+            <w:pPr>
+              <w:spacing w:line="240" w:lineRule="auto"/>
+              <w:jc w:val="center"/>
+              <w:rPr>
+                <w:b/>
+                <w:bCs/>
+                <w:color w:val="auto"/>
+                <w:sz w:val="18"/>
+                <w:szCs w:val="18"/>
+              </w:rPr>
+            </w:pPr>
+            <w:r>
+              <w:rPr>
+                <w:color w:val="auto"/>
+                <w:sz w:val="18"/>
+                <w:szCs w:val="18"/>
+              </w:rPr>
+              <w:t>P1</w:t>
+            </w:r>
+          </w:p>
+        </w:tc>
+        <w:tc>
+          <w:tcPr>
+            <w:tcW w:w="2062" w:type="dxa"/>
+            <w:tcBorders>
+              <w:top w:val="single" w:sz="12" w:space="0" w:color="006AAB"/>
+            </w:tcBorders>
+          </w:tcPr>
+          <w:p>
+            <w:pPr>
+              <w:spacing w:line="240" w:lineRule="auto"/>
+              <w:jc w:val="left"/>
+              <w:rPr>
+                <w:color w:val="auto"/>
+                <w:sz w:val="18"/>
+                <w:szCs w:val="18"/>
+              </w:rPr>
+            </w:pPr>
+            <w:r>
+              <w:rPr>
+                <w:color w:val="auto"/>
+                <w:sz w:val="18"/>
+                <w:szCs w:val="18"/>
+              </w:rPr>
+              <w:t>[</w:t>
+            </w:r>
+            <w:proofErr w:type="spellStart"/>
+            <w:r>
+              <w:rPr>
+                <w:color w:val="auto"/>
+                <w:sz w:val="18"/>
+                <w:szCs w:val="18"/>
+              </w:rPr>
+              <w:t>datasetTable</w:t>
+            </w:r>
+            <w:proofErr w:type="spellEnd"/>
+            <w:r>
+              <w:rPr>
+                <w:color w:val="auto"/>
+                <w:sz w:val="18"/>
+                <w:szCs w:val="18"/>
+              </w:rPr>
+              <w:t>]</w:t>
+            </w:r>
+          </w:p>
+        </w:tc>
+        <w:tc>
+          <w:tcPr>
+            <w:tcW w:w="1559" w:type="dxa"/>
+            <w:tcBorders>
+              <w:top w:val="single" w:sz="12" w:space="0" w:color="006AAB"/>
+            </w:tcBorders>
+          </w:tcPr>
+          <w:p>
+            <w:pPr>
+              <w:spacing w:line="240" w:lineRule="auto"/>
+              <w:jc w:val="left"/>
+              <w:rPr>
+                <w:color w:val="auto"/>
+                <w:sz w:val="18"/>
+                <w:szCs w:val="18"/>
+              </w:rPr>
+            </w:pPr>
+            <w:r>
+              <w:rPr>
+                <w:sz w:val="18"/>
+                <w:szCs w:val="18"/>
+              </w:rPr>
+              <w:t>…</w:t>
+            </w:r>
+          </w:p>
+        </w:tc>
+        <w:tc>
+          <w:tcPr>
+            <w:tcW w:w="1560" w:type="dxa"/>
+            <w:tcBorders>
+              <w:top w:val="single" w:sz="12" w:space="0" w:color="006AAB"/>
+            </w:tcBorders>
+          </w:tcPr>
+          <w:p>
+            <w:pPr>
+              <w:spacing w:line="240" w:lineRule="auto"/>
+              <w:jc w:val="left"/>
+              <w:rPr>
+                <w:color w:val="auto"/>
+                <w:sz w:val="18"/>
+                <w:szCs w:val="18"/>
+              </w:rPr>
+            </w:pPr>
+            <w:r>
+              <w:rPr>
+                <w:sz w:val="18"/>
+                <w:szCs w:val="18"/>
+              </w:rPr>
+              <w:t>…</w:t>
+            </w:r>
+          </w:p>
+        </w:tc>
+        <w:tc>
+          <w:tcPr>
+            <w:tcW w:w="1559" w:type="dxa"/>
+            <w:tcBorders>
+              <w:top w:val="single" w:sz="12" w:space="0" w:color="006AAB"/>
+            </w:tcBorders>
+          </w:tcPr>
+          <w:p>
+            <w:pPr>
+              <w:spacing w:line="240" w:lineRule="auto"/>
+              <w:jc w:val="left"/>
+              <w:rPr>
+                <w:color w:val="auto"/>
+                <w:sz w:val="18"/>
+                <w:szCs w:val="18"/>
+              </w:rPr>
+            </w:pPr>
+            <w:r>
+              <w:rPr>
+                <w:sz w:val="18"/>
+                <w:szCs w:val="18"/>
+              </w:rPr>
+              <w:t>…</w:t>
+            </w:r>
+          </w:p>
+        </w:tc>
+        <w:tc>
+          <w:tcPr>
+            <w:tcW w:w="2268" w:type="dxa"/>
+            <w:tcBorders>
+              <w:top w:val="single" w:sz="12" w:space="0" w:color="006AAB"/>
+            </w:tcBorders>
+          </w:tcPr>
+          <w:p>
+            <w:pPr>
+              <w:spacing w:line="240" w:lineRule="auto"/>
+              <w:jc w:val="center"/>
+              <w:rPr>
+                <w:color w:val="auto"/>
+                <w:sz w:val="18"/>
+                <w:szCs w:val="18"/>
+              </w:rPr>
+            </w:pPr>
+            <w:r>
+              <w:rPr>
+                <w:color w:val="auto"/>
+                <w:sz w:val="18"/>
+                <w:szCs w:val="18"/>
+              </w:rPr>
+              <w:t>…</w:t>
+            </w:r>
+          </w:p>
+        </w:tc>
+      </w:tr>
+      <w:tr>
+        <w:tc>
+          <w:tcPr>
+            <w:tcW w:w="900" w:type="dxa"/>
+          </w:tcPr>
+          <w:p>
+            <w:pPr>
+              <w:spacing w:line="240" w:lineRule="auto"/>
+              <w:jc w:val="center"/>
+              <w:rPr>
+                <w:color w:val="auto"/>
+                <w:sz w:val="18"/>
+                <w:szCs w:val="18"/>
+              </w:rPr>
+            </w:pPr>
+            <w:r>
+              <w:rPr>
+                <w:color w:val="auto"/>
+                <w:sz w:val="18"/>
+                <w:szCs w:val="18"/>
+              </w:rPr>
+              <w:t>ID</w:t>
+            </w:r>
+          </w:p>
+        </w:tc>
+        <w:tc>
+          <w:tcPr>
+            <w:tcW w:w="2062" w:type="dxa"/>
+          </w:tcPr>
+          <w:p>
+            <w:pPr>
+              <w:spacing w:line="240" w:lineRule="auto"/>
+              <w:jc w:val="left"/>
+              <w:rPr>
+                <w:color w:val="auto"/>
+                <w:sz w:val="18"/>
+                <w:szCs w:val="18"/>
+              </w:rPr>
+            </w:pPr>
+            <w:r>
+              <w:rPr>
+                <w:bCs/>
+                <w:color w:val="auto"/>
+                <w:sz w:val="18"/>
+                <w:szCs w:val="18"/>
+              </w:rPr>
+              <w:t>[dataset1name]</w:t>
+            </w:r>
+          </w:p>
+        </w:tc>
+        <w:tc>
+          <w:tcPr>
+            <w:tcW w:w="1559" w:type="dxa"/>
+          </w:tcPr>
+          <w:p>
+            <w:pPr>
+              <w:spacing w:line="240" w:lineRule="auto"/>
+              <w:jc w:val="left"/>
+              <w:rPr>
+                <w:color w:val="auto"/>
+                <w:sz w:val="18"/>
+                <w:szCs w:val="18"/>
+              </w:rPr>
+            </w:pPr>
+            <w:r>
+              <w:rPr>
+                <w:bCs/>
+                <w:color w:val="auto"/>
+                <w:sz w:val="18"/>
+                <w:szCs w:val="18"/>
+              </w:rPr>
+              <w:t>[dataset1type]</w:t>
+            </w:r>
+          </w:p>
+        </w:tc>
+        <w:tc>
+          <w:tcPr>
+            <w:tcW w:w="1560" w:type="dxa"/>
+          </w:tcPr>
+          <w:p>
+            <w:pPr>
+              <w:spacing w:line="240" w:lineRule="auto"/>
+              <w:jc w:val="left"/>
+              <w:rPr>
+                <w:color w:val="auto"/>
+                <w:sz w:val="18"/>
+                <w:szCs w:val="18"/>
+              </w:rPr>
+            </w:pPr>
+            <w:r>
+              <w:rPr>
+                <w:bCs/>
+                <w:color w:val="auto"/>
+                <w:sz w:val="18"/>
+                <w:szCs w:val="18"/>
+              </w:rPr>
+              <w:t>[dataset1format]</w:t>
+            </w:r>
+          </w:p>
+        </w:tc>
+        <w:tc>
+          <w:tcPr>
+            <w:tcW w:w="1559" w:type="dxa"/>
+          </w:tcPr>
+          <w:p>
+            <w:pPr>
+              <w:spacing w:line="240" w:lineRule="auto"/>
+              <w:jc w:val="left"/>
+              <w:rPr>
+                <w:color w:val="auto"/>
+                <w:sz w:val="18"/>
+                <w:szCs w:val="18"/>
+              </w:rPr>
+            </w:pPr>
+            <w:r>
+              <w:rPr>
+                <w:bCs/>
+                <w:color w:val="auto"/>
+                <w:sz w:val="18"/>
+                <w:szCs w:val="18"/>
+              </w:rPr>
+              <w:t>[dataset1vol]</w:t>
+            </w:r>
+          </w:p>
+        </w:tc>
+        <w:tc>
+          <w:tcPr>
+            <w:tcW w:w="2268" w:type="dxa"/>
+          </w:tcPr>
+          <w:p>
+            <w:pPr>
+              <w:spacing w:line="240" w:lineRule="auto"/>
+              <w:jc w:val="center"/>
+              <w:rPr>
+                <w:color w:val="auto"/>
+                <w:sz w:val="18"/>
+                <w:szCs w:val="18"/>
+              </w:rPr>
+            </w:pPr>
+            <w:r>
+              <w:rPr>
+                <w:bCs/>
+                <w:color w:val="auto"/>
+                <w:sz w:val="18"/>
+                <w:szCs w:val="18"/>
+              </w:rPr>
+              <w:t>[dataset1sensitive]</w:t>
+            </w:r>
+          </w:p>
+        </w:tc>
+      </w:tr>
+    </w:tbl>
+    <w:p>
+      <w:pPr>
+        <w:rPr>
+          <w:color w:val="auto"/>
+        </w:rPr>
+      </w:pPr>
+    </w:p>
+    <w:p>
+      <w:pPr>
+        <w:rPr>
+          <w:color w:val="auto"/>
+        </w:rPr>
+      </w:pPr>
+      <w:r>
+        <w:rPr>
+          <w:color w:val="auto"/>
+        </w:rPr>
+        <w:t>[</w:t>
+      </w:r>
+      <w:proofErr w:type="spellStart"/>
+      <w:r>
+        <w:rPr>
+          <w:color w:val="auto"/>
+        </w:rPr>
+        <w:t>produceddatadescription</w:t>
+      </w:r>
+      <w:proofErr w:type="spellEnd"/>
+      <w:r>
+        <w:rPr>
+          <w:color w:val="auto"/>
+        </w:rPr>
+        <w:t>]</w:t>
+      </w:r>
+    </w:p>
+    <w:p>
+      <w:pPr>
+        <w:rPr>
+          <w:color w:val="auto"/>
+        </w:rPr>
+      </w:pPr>
+      <w:r>
+        <w:rPr>
+          <w:color w:val="auto"/>
+        </w:rPr>
+        <w:t>Reused datasets:</w:t>
+      </w:r>
+    </w:p>
+    <w:tbl>
+      <w:tblPr>
+        <w:tblStyle w:val="TableGridLight"/>
+        <w:tblW w:w="9908" w:type="dxa"/>
+        <w:tblBorders>
+          <w:top w:val="single" w:sz="12" w:space="0" w:color="BFBFBF"/>
+          <w:left w:val="single" w:sz="12" w:space="0" w:color="BFBFBF"/>
+          <w:bottom w:val="single" w:sz="12" w:space="0" w:color="BFBFBF"/>
+          <w:right w:val="single" w:sz="12" w:space="0" w:color="BFBFBF"/>
+          <w:insideH w:val="single" w:sz="12" w:space="0" w:color="BFBFBF"/>
+          <w:insideV w:val="single" w:sz="12" w:space="0" w:color="BFBFBF"/>
+        </w:tblBorders>
+        <w:tblLayout w:type="fixed"/>
+        <w:tblLook w:val="04A0" w:firstRow="1" w:lastRow="0" w:firstColumn="1" w:lastColumn="0" w:noHBand="0" w:noVBand="1"/>
+      </w:tblPr>
+      <w:tblGrid>
+        <w:gridCol w:w="900"/>
+        <w:gridCol w:w="2062"/>
+        <w:gridCol w:w="2835"/>
+        <w:gridCol w:w="1843"/>
+        <w:gridCol w:w="2268"/>
       </w:tblGrid>
       <w:tr>
         <w:tc>
@@ -5533,6 +5620,70 @@
         </w:tc>
         <w:tc>
           <w:tcPr>
+            <w:tcW w:w="2835" w:type="dxa"/>
+            <w:tcBorders>
+              <w:bottom w:val="single" w:sz="12" w:space="0" w:color="006699"/>
+            </w:tcBorders>
+            <w:vAlign w:val="center"/>
+          </w:tcPr>
+          <w:p>
+            <w:pPr>
+              <w:spacing w:line="240" w:lineRule="auto"/>
+              <w:jc w:val="center"/>
+              <w:rPr>
+                <w:b/>
+                <w:bCs/>
+                <w:color w:val="auto"/>
+                <w:sz w:val="18"/>
+                <w:szCs w:val="18"/>
+              </w:rPr>
+            </w:pPr>
+            <w:r>
+              <w:rPr>
+                <w:b/>
+                <w:bCs/>
+                <w:color w:val="auto"/>
+                <w:sz w:val="18"/>
+                <w:szCs w:val="18"/>
+              </w:rPr>
+              <w:t>source</w:t>
+            </w:r>
+          </w:p>
+        </w:tc>
+        <w:tc>
+          <w:tcPr>
+            <w:tcW w:w="1843" w:type="dxa"/>
+            <w:tcBorders>
+              <w:bottom w:val="single" w:sz="12" w:space="0" w:color="006699"/>
+            </w:tcBorders>
+            <w:vAlign w:val="center"/>
+          </w:tcPr>
+          <w:p>
+            <w:pPr>
+              <w:spacing w:line="240" w:lineRule="auto"/>
+              <w:jc w:val="center"/>
+              <w:rPr>
+                <w:b/>
+                <w:bCs/>
+                <w:color w:val="auto"/>
+                <w:sz w:val="18"/>
+                <w:szCs w:val="18"/>
+              </w:rPr>
+            </w:pPr>
+            <w:r>
+              <w:rPr>
+                <w:b/>
+                <w:bCs/>
+                <w:color w:val="auto"/>
+                <w:sz w:val="18"/>
+                <w:szCs w:val="18"/>
+              </w:rPr>
+              <w:t>rights (e.g. license)</w:t>
+            </w:r>
+          </w:p>
+        </w:tc>
+        <w:tc>
+          <w:tcPr>
             <w:tcW w:w="2268" w:type="dxa"/>
             <w:tcBorders>
               <w:bottom w:val="single" w:sz="12" w:space="0" w:color="006699"/>
@@ -5559,103 +5710,7 @@
                 <w:sz w:val="18"/>
                 <w:szCs w:val="18"/>
               </w:rPr>
-              <w:t>source</w:t>
-            </w:r>
-          </w:p>
-        </w:tc>
-        <w:tc>
-          <w:tcPr>
-            <w:tcW w:w="1134" w:type="dxa"/>
-            <w:tcBorders>
-              <w:bottom w:val="single" w:sz="12" w:space="0" w:color="006699"/>
-            </w:tcBorders>
-            <w:vAlign w:val="center"/>
-          </w:tcPr>
-          <w:p>
-            <w:pPr>
-              <w:spacing w:line="240" w:lineRule="auto"/>
-              <w:jc w:val="center"/>
-              <w:rPr>
-                <w:b/>
-                <w:bCs/>
-                <w:color w:val="auto"/>
-                <w:sz w:val="18"/>
-                <w:szCs w:val="18"/>
-              </w:rPr>
-            </w:pPr>
-            <w:r>
-              <w:rPr>
-                <w:b/>
-                <w:bCs/>
-                <w:color w:val="auto"/>
-                <w:sz w:val="18"/>
-                <w:szCs w:val="18"/>
-              </w:rPr>
-              <w:t>rights (e.g. license)</w:t>
-            </w:r>
-          </w:p>
-        </w:tc>
-        <w:tc>
-          <w:tcPr>
-            <w:tcW w:w="1134" w:type="dxa"/>
-            <w:tcBorders>
-              <w:bottom w:val="single" w:sz="12" w:space="0" w:color="006699"/>
-            </w:tcBorders>
-            <w:vAlign w:val="center"/>
-          </w:tcPr>
-          <w:p>
-            <w:pPr>
-              <w:spacing w:line="240" w:lineRule="auto"/>
-              <w:jc w:val="center"/>
-              <w:rPr>
-                <w:b/>
-                <w:bCs/>
-                <w:color w:val="auto"/>
-                <w:sz w:val="18"/>
-                <w:szCs w:val="18"/>
-              </w:rPr>
-            </w:pPr>
-            <w:r>
-              <w:rPr>
-                <w:b/>
-                <w:bCs/>
-                <w:color w:val="auto"/>
-                <w:sz w:val="18"/>
-                <w:szCs w:val="18"/>
-              </w:rPr>
               <w:t>contains sensitive data</w:t>
-            </w:r>
-          </w:p>
-        </w:tc>
-        <w:tc>
-          <w:tcPr>
-            <w:tcW w:w="2410" w:type="dxa"/>
-            <w:tcBorders>
-              <w:bottom w:val="single" w:sz="12" w:space="0" w:color="006699"/>
-            </w:tcBorders>
-            <w:vAlign w:val="center"/>
-          </w:tcPr>
-          <w:p>
-            <w:pPr>
-              <w:spacing w:line="240" w:lineRule="auto"/>
-              <w:jc w:val="center"/>
-              <w:rPr>
-                <w:b/>
-                <w:bCs/>
-                <w:color w:val="auto"/>
-                <w:sz w:val="18"/>
-                <w:szCs w:val="18"/>
-              </w:rPr>
-            </w:pPr>
-            <w:r>
-              <w:rPr>
-                <w:b/>
-                <w:bCs/>
-                <w:color w:val="auto"/>
-                <w:sz w:val="18"/>
-                <w:szCs w:val="18"/>
-              </w:rPr>
-              <w:t>description</w:t>
             </w:r>
           </w:p>
         </w:tc>
@@ -5711,7 +5766,77 @@
                 <w:sz w:val="18"/>
                 <w:szCs w:val="18"/>
               </w:rPr>
-              <w:t>[reusedDatasetTable]</w:t>
+              <w:t>[</w:t>
+            </w:r>
+            <w:proofErr w:type="spellStart"/>
+            <w:r>
+              <w:rPr>
+                <w:color w:val="auto"/>
+                <w:sz w:val="18"/>
+                <w:szCs w:val="18"/>
+              </w:rPr>
+              <w:t>reusedDatasetTable</w:t>
+            </w:r>
+            <w:proofErr w:type="spellEnd"/>
+            <w:r>
+              <w:rPr>
+                <w:color w:val="auto"/>
+                <w:sz w:val="18"/>
+                <w:szCs w:val="18"/>
+              </w:rPr>
+              <w:t>]</w:t>
+            </w:r>
+          </w:p>
+        </w:tc>
+        <w:tc>
+          <w:tcPr>
+            <w:tcW w:w="2835" w:type="dxa"/>
+            <w:tcBorders>
+              <w:top w:val="single" w:sz="12" w:space="0" w:color="006699"/>
+            </w:tcBorders>
+          </w:tcPr>
+          <w:p>
+            <w:pPr>
+              <w:spacing w:line="240" w:lineRule="auto"/>
+              <w:jc w:val="left"/>
+              <w:rPr>
+                <w:color w:val="auto"/>
+                <w:sz w:val="18"/>
+                <w:szCs w:val="18"/>
+              </w:rPr>
+            </w:pPr>
+            <w:r>
+              <w:rPr>
+                <w:sz w:val="18"/>
+                <w:szCs w:val="18"/>
+              </w:rPr>
+              <w:t>…</w:t>
+            </w:r>
+          </w:p>
+        </w:tc>
+        <w:tc>
+          <w:tcPr>
+            <w:tcW w:w="1843" w:type="dxa"/>
+            <w:tcBorders>
+              <w:top w:val="single" w:sz="12" w:space="0" w:color="006699"/>
+            </w:tcBorders>
+          </w:tcPr>
+          <w:p>
+            <w:pPr>
+              <w:spacing w:line="240" w:lineRule="auto"/>
+              <w:jc w:val="left"/>
+              <w:rPr>
+                <w:color w:val="auto"/>
+                <w:sz w:val="18"/>
+                <w:szCs w:val="18"/>
+              </w:rPr>
+            </w:pPr>
+            <w:r>
+              <w:rPr>
+                <w:sz w:val="18"/>
+                <w:szCs w:val="18"/>
+              </w:rPr>
+              <w:t>…</w:t>
             </w:r>
           </w:p>
         </w:tc>
@@ -5725,28 +5850,52 @@
           <w:p>
             <w:pPr>
               <w:spacing w:line="240" w:lineRule="auto"/>
-              <w:jc w:val="left"/>
-              <w:rPr>
-                <w:color w:val="auto"/>
-                <w:sz w:val="18"/>
-                <w:szCs w:val="18"/>
-              </w:rPr>
-            </w:pPr>
-            <w:r>
-              <w:rPr>
-                <w:sz w:val="18"/>
-                <w:szCs w:val="18"/>
-              </w:rPr>
-              <w:t>…</w:t>
-            </w:r>
-          </w:p>
-        </w:tc>
-        <w:tc>
-          <w:tcPr>
-            <w:tcW w:w="1134" w:type="dxa"/>
-            <w:tcBorders>
-              <w:top w:val="single" w:sz="12" w:space="0" w:color="006699"/>
-            </w:tcBorders>
+              <w:jc w:val="center"/>
+              <w:rPr>
+                <w:color w:val="auto"/>
+                <w:sz w:val="18"/>
+                <w:szCs w:val="18"/>
+              </w:rPr>
+            </w:pPr>
+            <w:r>
+              <w:rPr>
+                <w:color w:val="auto"/>
+                <w:sz w:val="18"/>
+                <w:szCs w:val="18"/>
+              </w:rPr>
+              <w:t>yes/no</w:t>
+            </w:r>
+          </w:p>
+        </w:tc>
+      </w:tr>
+      <w:tr>
+        <w:tc>
+          <w:tcPr>
+            <w:tcW w:w="900" w:type="dxa"/>
+          </w:tcPr>
+          <w:p>
+            <w:pPr>
+              <w:spacing w:line="240" w:lineRule="auto"/>
+              <w:jc w:val="center"/>
+              <w:rPr>
+                <w:color w:val="auto"/>
+                <w:sz w:val="18"/>
+                <w:szCs w:val="18"/>
+              </w:rPr>
+            </w:pPr>
+            <w:r>
+              <w:rPr>
+                <w:color w:val="auto"/>
+                <w:sz w:val="18"/>
+                <w:szCs w:val="18"/>
+              </w:rPr>
+              <w:t>R2</w:t>
+            </w:r>
+          </w:p>
+        </w:tc>
+        <w:tc>
+          <w:tcPr>
+            <w:tcW w:w="2062" w:type="dxa"/>
           </w:tcPr>
           <w:p>
             <w:pPr>
@@ -5769,10 +5918,53 @@
         </w:tc>
         <w:tc>
           <w:tcPr>
-            <w:tcW w:w="1134" w:type="dxa"/>
-            <w:tcBorders>
-              <w:top w:val="single" w:sz="12" w:space="0" w:color="006699"/>
-            </w:tcBorders>
+            <w:tcW w:w="2835" w:type="dxa"/>
+          </w:tcPr>
+          <w:p>
+            <w:pPr>
+              <w:spacing w:line="240" w:lineRule="auto"/>
+              <w:jc w:val="left"/>
+              <w:rPr>
+                <w:color w:val="auto"/>
+                <w:sz w:val="18"/>
+                <w:szCs w:val="18"/>
+              </w:rPr>
+            </w:pPr>
+            <w:r>
+              <w:rPr>
+                <w:sz w:val="18"/>
+                <w:szCs w:val="18"/>
+              </w:rPr>
+              <w:t>…</w:t>
+            </w:r>
+          </w:p>
+        </w:tc>
+        <w:tc>
+          <w:tcPr>
+            <w:tcW w:w="1843" w:type="dxa"/>
+          </w:tcPr>
+          <w:p>
+            <w:pPr>
+              <w:spacing w:line="240" w:lineRule="auto"/>
+              <w:jc w:val="left"/>
+              <w:rPr>
+                <w:color w:val="auto"/>
+                <w:sz w:val="18"/>
+                <w:szCs w:val="18"/>
+              </w:rPr>
+            </w:pPr>
+            <w:r>
+              <w:rPr>
+                <w:sz w:val="18"/>
+                <w:szCs w:val="18"/>
+              </w:rPr>
+              <w:t>…</w:t>
+            </w:r>
+          </w:p>
+        </w:tc>
+        <w:tc>
+          <w:tcPr>
+            <w:tcW w:w="2268" w:type="dxa"/>
           </w:tcPr>
           <w:p>
             <w:pPr>
@@ -5780,174 +5972,6 @@
               <w:jc w:val="center"/>
               <w:rPr>
                 <w:color w:val="auto"/>
-                <w:sz w:val="18"/>
-                <w:szCs w:val="18"/>
-              </w:rPr>
-            </w:pPr>
-            <w:r>
-              <w:rPr>
-                <w:color w:val="auto"/>
-                <w:sz w:val="18"/>
-                <w:szCs w:val="18"/>
-              </w:rPr>
-              <w:t>yes/no</w:t>
-            </w:r>
-          </w:p>
-        </w:tc>
-        <w:tc>
-          <w:tcPr>
-            <w:tcW w:w="2410" w:type="dxa"/>
-            <w:tcBorders>
-              <w:top w:val="single" w:sz="12" w:space="0" w:color="006699"/>
-            </w:tcBorders>
-          </w:tcPr>
-          <w:p>
-            <w:pPr>
-              <w:spacing w:line="240" w:lineRule="auto"/>
-              <w:jc w:val="center"/>
-              <w:rPr>
-                <w:color w:val="auto"/>
-                <w:sz w:val="18"/>
-                <w:szCs w:val="18"/>
-              </w:rPr>
-            </w:pPr>
-            <w:r>
-              <w:rPr>
-                <w:color w:val="auto"/>
-                <w:sz w:val="18"/>
-                <w:szCs w:val="18"/>
-              </w:rPr>
-              <w:t>…</w:t>
-            </w:r>
-          </w:p>
-        </w:tc>
-      </w:tr>
-      <w:tr>
-        <w:tc>
-          <w:tcPr>
-            <w:tcW w:w="900" w:type="dxa"/>
-          </w:tcPr>
-          <w:p>
-            <w:pPr>
-              <w:spacing w:line="240" w:lineRule="auto"/>
-              <w:jc w:val="center"/>
-              <w:rPr>
-                <w:color w:val="auto"/>
-                <w:sz w:val="18"/>
-                <w:szCs w:val="18"/>
-              </w:rPr>
-            </w:pPr>
-            <w:r>
-              <w:rPr>
-                <w:color w:val="auto"/>
-                <w:sz w:val="18"/>
-                <w:szCs w:val="18"/>
-              </w:rPr>
-              <w:t>R2</w:t>
-            </w:r>
-          </w:p>
-        </w:tc>
-        <w:tc>
-          <w:tcPr>
-            <w:tcW w:w="2062" w:type="dxa"/>
-          </w:tcPr>
-          <w:p>
-            <w:pPr>
-              <w:spacing w:line="240" w:lineRule="auto"/>
-              <w:jc w:val="left"/>
-              <w:rPr>
-                <w:color w:val="auto"/>
-                <w:sz w:val="18"/>
-                <w:szCs w:val="18"/>
-              </w:rPr>
-            </w:pPr>
-            <w:r>
-              <w:rPr>
-                <w:sz w:val="18"/>
-                <w:szCs w:val="18"/>
-              </w:rPr>
-              <w:t>…</w:t>
-            </w:r>
-          </w:p>
-        </w:tc>
-        <w:tc>
-          <w:tcPr>
-            <w:tcW w:w="2268" w:type="dxa"/>
-          </w:tcPr>
-          <w:p>
-            <w:pPr>
-              <w:spacing w:line="240" w:lineRule="auto"/>
-              <w:jc w:val="left"/>
-              <w:rPr>
-                <w:color w:val="auto"/>
-                <w:sz w:val="18"/>
-                <w:szCs w:val="18"/>
-              </w:rPr>
-            </w:pPr>
-            <w:r>
-              <w:rPr>
-                <w:sz w:val="18"/>
-                <w:szCs w:val="18"/>
-              </w:rPr>
-              <w:t>…</w:t>
-            </w:r>
-          </w:p>
-        </w:tc>
-        <w:tc>
-          <w:tcPr>
-            <w:tcW w:w="1134" w:type="dxa"/>
-          </w:tcPr>
-          <w:p>
-            <w:pPr>
-              <w:spacing w:line="240" w:lineRule="auto"/>
-              <w:jc w:val="left"/>
-              <w:rPr>
-                <w:color w:val="auto"/>
-                <w:sz w:val="18"/>
-                <w:szCs w:val="18"/>
-              </w:rPr>
-            </w:pPr>
-            <w:r>
-              <w:rPr>
-                <w:sz w:val="18"/>
-                <w:szCs w:val="18"/>
-              </w:rPr>
-              <w:t>…</w:t>
-            </w:r>
-          </w:p>
-        </w:tc>
-        <w:tc>
-          <w:tcPr>
-            <w:tcW w:w="1134" w:type="dxa"/>
-          </w:tcPr>
-          <w:p>
-            <w:pPr>
-              <w:spacing w:line="240" w:lineRule="auto"/>
-              <w:jc w:val="center"/>
-              <w:rPr>
-                <w:color w:val="auto"/>
-                <w:sz w:val="18"/>
-                <w:szCs w:val="18"/>
-              </w:rPr>
-            </w:pPr>
-            <w:r>
-              <w:rPr>
-                <w:sz w:val="18"/>
-                <w:szCs w:val="18"/>
-              </w:rPr>
-              <w:t>…</w:t>
-            </w:r>
-          </w:p>
-        </w:tc>
-        <w:tc>
-          <w:tcPr>
-            <w:tcW w:w="2410" w:type="dxa"/>
-          </w:tcPr>
-          <w:p>
-            <w:pPr>
-              <w:spacing w:line="240" w:lineRule="auto"/>
-              <w:jc w:val="center"/>
-              <w:rPr>
                 <w:sz w:val="18"/>
                 <w:szCs w:val="18"/>
               </w:rPr>
@@ -5964,11 +5988,25 @@
       </w:tr>
     </w:tbl>
     <w:p>
+      <w:bookmarkStart w:id="12" w:name="_Toc156287341"/>
+      <w:r>
+        <w:t>[</w:t>
+      </w:r>
+      <w:proofErr w:type="spellStart"/>
+      <w:r>
+        <w:t>reuseddatadescription</w:t>
+      </w:r>
+      <w:proofErr w:type="spellEnd"/>
+      <w:r>
+        <w:t>]</w:t>
+      </w:r>
+    </w:p>
+    <w:p>
       <w:pPr>
         <w:pStyle w:val="Heading2"/>
       </w:pPr>
-      <w:bookmarkStart w:id="12" w:name="_Toc156287341"/>
-      <w:r>
+      <w:r>
+        <w:lastRenderedPageBreak/>
         <w:t>Methods and software used for data generation and reuse</w:t>
       </w:r>
       <w:bookmarkEnd w:id="12"/>
@@ -5986,7 +6024,23 @@
           <w:rFonts w:eastAsiaTheme="minorEastAsia"/>
           <w:color w:val="auto"/>
         </w:rPr>
-        <w:t>[datageneration]</w:t>
+        <w:t>[</w:t>
+      </w:r>
+      <w:proofErr w:type="spellStart"/>
+      <w:r>
+        <w:rPr>
+          <w:rFonts w:eastAsiaTheme="minorEastAsia"/>
+          <w:color w:val="auto"/>
+        </w:rPr>
+        <w:t>datageneration</w:t>
+      </w:r>
+      <w:proofErr w:type="spellEnd"/>
+      <w:r>
+        <w:rPr>
+          <w:rFonts w:eastAsiaTheme="minorEastAsia"/>
+          <w:color w:val="auto"/>
+        </w:rPr>
+        <w:t>]</w:t>
       </w:r>
     </w:p>
     <w:p>
@@ -5995,7 +6049,6 @@
       </w:pPr>
       <w:bookmarkStart w:id="13" w:name="_Toc156287342"/>
       <w:r>
-        <w:lastRenderedPageBreak/>
         <w:t>Foreseeable research uses and /or users</w:t>
       </w:r>
       <w:bookmarkEnd w:id="13"/>
@@ -6007,7 +6060,15 @@
         </w:rPr>
       </w:pPr>
       <w:r>
-        <w:t>[targetaudience]</w:t>
+        <w:t>[</w:t>
+      </w:r>
+      <w:proofErr w:type="spellStart"/>
+      <w:r>
+        <w:t>targetaudience</w:t>
+      </w:r>
+      <w:proofErr w:type="spellEnd"/>
+      <w:r>
+        <w:t>]</w:t>
       </w:r>
     </w:p>
     <w:p>
@@ -6157,7 +6218,15 @@
     </w:p>
     <w:p>
       <w:r>
-        <w:t>We will make our data findable by uploading it to a data repository that provides a persistent identifier, and adding relevant metadata.</w:t>
+        <w:t xml:space="preserve">We will make our data findable by uploading it to a data repository that provides a persistent </w:t>
+      </w:r>
+      <w:proofErr w:type="gramStart"/>
+      <w:r>
+        <w:t>identifier, and</w:t>
+      </w:r>
+      <w:proofErr w:type="gramEnd"/>
+      <w:r>
+        <w:t xml:space="preserve"> adding relevant metadata.</w:t>
       </w:r>
       <w:r>
         <w:t xml:space="preserve"> </w:t>
@@ -6168,7 +6237,15 @@
     </w:p>
     <w:p>
       <w:r>
-        <w:t>[dataorganisation]</w:t>
+        <w:t>[</w:t>
+      </w:r>
+      <w:proofErr w:type="spellStart"/>
+      <w:r>
+        <w:t>dataorganisation</w:t>
+      </w:r>
+      <w:proofErr w:type="spellEnd"/>
+      <w:r>
+        <w:t>]</w:t>
       </w:r>
     </w:p>
     <w:p>
@@ -6375,6 +6452,7 @@
           <w:color w:val="auto"/>
           <w:lang w:val="en-GB"/>
         </w:rPr>
+        <w:lastRenderedPageBreak/>
         <w:t>Will all data be made openly available? If certain datasets cannot be shared (or need to be shared under restricted access conditions), explain why, clearly separating legal and contractual reasons from intentional restrictions. Note that in multi-beneficiary projects it is also possible for specific beneficiaries to keep their data closed if opening their data goes against their legitimate interests or other constraints as per the Grant Agreement.</w:t>
       </w:r>
     </w:p>
@@ -6404,7 +6482,6 @@
           <w:color w:val="auto"/>
           <w:lang w:val="en-GB"/>
         </w:rPr>
-        <w:lastRenderedPageBreak/>
         <w:t>If an embargo is applied to give time to publish or seek protection of the intellectual property (e.g. patents), specify why and how long this will apply, bearing in mind that research data should be made available as soon as possible.</w:t>
       </w:r>
     </w:p>
@@ -6541,13 +6618,23 @@
           <w:color w:val="auto"/>
         </w:rPr>
       </w:pPr>
+      <w:proofErr w:type="spellStart"/>
       <w:r>
         <w:rPr>
           <w:b/>
           <w:bCs/>
           <w:color w:val="auto"/>
         </w:rPr>
-        <w:t>Metadata:</w:t>
+        <w:t>Metadata</w:t>
+      </w:r>
+      <w:proofErr w:type="spellEnd"/>
+      <w:r>
+        <w:rPr>
+          <w:b/>
+          <w:bCs/>
+          <w:color w:val="auto"/>
+        </w:rPr>
+        <w:t>:</w:t>
       </w:r>
     </w:p>
     <w:p>
@@ -6634,7 +6721,23 @@
           <w:color w:val="auto"/>
           <w:lang w:val="en-GB"/>
         </w:rPr>
-        <w:t>Will documentation or reference about any software be needed to access or read the data be included? Will it be possible to include the relevant software (e.g. in open source code)?</w:t>
+        <w:t xml:space="preserve">Will documentation or reference about any software be needed to access or read the data be included? Will it be possible to include the relevant software (e.g. in </w:t>
+      </w:r>
+      <w:proofErr w:type="gramStart"/>
+      <w:r>
+        <w:rPr>
+          <w:color w:val="auto"/>
+          <w:lang w:val="en-GB"/>
+        </w:rPr>
+        <w:t>open source</w:t>
+      </w:r>
+      <w:proofErr w:type="gramEnd"/>
+      <w:r>
+        <w:rPr>
+          <w:color w:val="auto"/>
+          <w:lang w:val="en-GB"/>
+        </w:rPr>
+        <w:t xml:space="preserve"> code)?</w:t>
       </w:r>
     </w:p>
     <w:p>
@@ -6987,7 +7090,25 @@
                 <w:sz w:val="18"/>
                 <w:szCs w:val="18"/>
               </w:rPr>
-              <w:t>[datasetPublicationTable]</w:t>
+              <w:t>[</w:t>
+            </w:r>
+            <w:proofErr w:type="spellStart"/>
+            <w:r>
+              <w:rPr>
+                <w:color w:val="auto"/>
+                <w:sz w:val="18"/>
+                <w:szCs w:val="18"/>
+              </w:rPr>
+              <w:t>datasetPublicationTable</w:t>
+            </w:r>
+            <w:proofErr w:type="spellEnd"/>
+            <w:r>
+              <w:rPr>
+                <w:color w:val="auto"/>
+                <w:sz w:val="18"/>
+                <w:szCs w:val="18"/>
+              </w:rPr>
+              <w:t>]</w:t>
             </w:r>
           </w:p>
         </w:tc>
@@ -7321,7 +7442,15 @@
         <w:spacing w:before="240"/>
       </w:pPr>
       <w:r>
-        <w:t>[repoinformation]</w:t>
+        <w:t>[</w:t>
+      </w:r>
+      <w:proofErr w:type="spellStart"/>
+      <w:r>
+        <w:t>repoinformation</w:t>
+      </w:r>
+      <w:proofErr w:type="spellEnd"/>
+      <w:r>
+        <w:t>]</w:t>
       </w:r>
     </w:p>
     <w:p>
@@ -7334,7 +7463,16 @@
     </w:p>
     <w:p>
       <w:r>
-        <w:t>[restrictedAccessInfo]</w:t>
+        <w:lastRenderedPageBreak/>
+        <w:t>[</w:t>
+      </w:r>
+      <w:proofErr w:type="spellStart"/>
+      <w:r>
+        <w:t>restrictedAccessInfo</w:t>
+      </w:r>
+      <w:proofErr w:type="spellEnd"/>
+      <w:r>
+        <w:t>]</w:t>
       </w:r>
     </w:p>
     <w:p>
@@ -7384,15 +7522,7 @@
           <w:color w:val="auto"/>
           <w:lang w:val="en-GB"/>
         </w:rPr>
-        <w:t xml:space="preserve">What data and metadata vocabularies, standards, formats or methodologies will you follow to make your data interoperable to allow data exchange and re-use </w:t>
-      </w:r>
-      <w:r>
-        <w:rPr>
-          <w:color w:val="auto"/>
-          <w:lang w:val="en-GB"/>
-        </w:rPr>
-        <w:lastRenderedPageBreak/>
-        <w:t xml:space="preserve">within and across disciplines? Will you follow community-endorsed interoperability best practices? Which ones? </w:t>
+        <w:t xml:space="preserve">What data and metadata vocabularies, standards, formats or methodologies will you follow to make your data interoperable to allow data exchange and re-use within and across disciplines? Will you follow community-endorsed interoperability best practices? Which ones? </w:t>
       </w:r>
     </w:p>
     <w:p>
@@ -7566,7 +7696,23 @@
           <w:color w:val="auto"/>
           <w:lang w:val="en-GB"/>
         </w:rPr>
-        <w:t>Will the data produced in the project be useable by third parties, in particular after the end of the project?</w:t>
+        <w:t xml:space="preserve">Will the data produced in the project be useable by third parties, </w:t>
+      </w:r>
+      <w:proofErr w:type="gramStart"/>
+      <w:r>
+        <w:rPr>
+          <w:color w:val="auto"/>
+          <w:lang w:val="en-GB"/>
+        </w:rPr>
+        <w:t>in particular after</w:t>
+      </w:r>
+      <w:proofErr w:type="gramEnd"/>
+      <w:r>
+        <w:rPr>
+          <w:color w:val="auto"/>
+          <w:lang w:val="en-GB"/>
+        </w:rPr>
+        <w:t xml:space="preserve"> the end of the project?</w:t>
       </w:r>
     </w:p>
     <w:p>
@@ -7658,7 +7804,15 @@
     </w:p>
     <w:p>
       <w:r>
-        <w:t>We will make our data reusable by adding metadata and comprehensive Readme files to all published datasets. The descriptions will include details on the methodology used, analytical, and procedural information. In case of publication, licenses for code and data will always be assigned and clearly marked. The digital research data obtained will be published Open Access under a Creative Commons CC BY license, provided that there are no data protection concerns.</w:t>
+        <w:t xml:space="preserve">We will make our data reusable by adding metadata and comprehensive Readme files to all published datasets. The descriptions will include details on the methodology used, analytical, and procedural information. In case of publication, licenses for code and data will always be assigned and clearly marked. The digital research data obtained will be published Open Access under a Creative Commons CC BY license, </w:t>
+      </w:r>
+      <w:proofErr w:type="gramStart"/>
+      <w:r>
+        <w:t>provided that</w:t>
+      </w:r>
+      <w:proofErr w:type="gramEnd"/>
+      <w:r>
+        <w:t xml:space="preserve"> there are no data protection concerns.</w:t>
       </w:r>
     </w:p>
     <w:p>
@@ -7671,7 +7825,15 @@
         <w:ind w:right="243"/>
       </w:pPr>
       <w:r>
-        <w:t>[dataqualitycontrol]</w:t>
+        <w:t>[</w:t>
+      </w:r>
+      <w:proofErr w:type="spellStart"/>
+      <w:r>
+        <w:t>dataqualitycontrol</w:t>
+      </w:r>
+      <w:proofErr w:type="spellEnd"/>
+      <w:r>
+        <w:t>]</w:t>
       </w:r>
     </w:p>
     <w:p>
@@ -7682,6 +7844,7 @@
       <w:bookmarkStart w:id="26" w:name="_Toc69311945"/>
       <w:bookmarkStart w:id="27" w:name="_Toc156287348"/>
       <w:r>
+        <w:lastRenderedPageBreak/>
         <w:t>Other research outputs</w:t>
       </w:r>
       <w:bookmarkEnd w:id="25"/>
@@ -7716,15 +7879,7 @@
           <w:color w:val="auto"/>
           <w:lang w:val="en-GB"/>
         </w:rPr>
-        <w:t xml:space="preserve">In addition to the management of data, beneficiaries should also consider and plan for the management of other research outputs that may be generated or re-used </w:t>
-      </w:r>
-      <w:r>
-        <w:rPr>
-          <w:color w:val="auto"/>
-          <w:lang w:val="en-GB"/>
-        </w:rPr>
-        <w:lastRenderedPageBreak/>
-        <w:t>throughout their projects. Such outputs can be either digital (e.g. software, workflows, protocols, models, etc.) or physical (e.g. new materials, antibodies, reagents, samples, etc.).</w:t>
+        <w:t>In addition to the management of data, beneficiaries should also consider and plan for the management of other research outputs that may be generated or re-used throughout their projects. Such outputs can be either digital (e.g. software, workflows, protocols, models, etc.) or physical (e.g. new materials, antibodies, reagents, samples, etc.).</w:t>
       </w:r>
     </w:p>
     <w:p>
@@ -8175,7 +8330,27 @@
                 <w:sz w:val="18"/>
                 <w:szCs w:val="18"/>
               </w:rPr>
-              <w:t>[costTable]</w:t>
+              <w:t>[</w:t>
+            </w:r>
+            <w:proofErr w:type="spellStart"/>
+            <w:r>
+              <w:rPr>
+                <w:bCs/>
+                <w:color w:val="000000" w:themeColor="text1"/>
+                <w:sz w:val="18"/>
+                <w:szCs w:val="18"/>
+              </w:rPr>
+              <w:t>costTable</w:t>
+            </w:r>
+            <w:proofErr w:type="spellEnd"/>
+            <w:r>
+              <w:rPr>
+                <w:bCs/>
+                <w:color w:val="000000" w:themeColor="text1"/>
+                <w:sz w:val="18"/>
+                <w:szCs w:val="18"/>
+              </w:rPr>
+              <w:t>]</w:t>
             </w:r>
           </w:p>
         </w:tc>
@@ -8203,7 +8378,27 @@
                 <w:sz w:val="18"/>
                 <w:szCs w:val="18"/>
               </w:rPr>
-              <w:t>[costTable]</w:t>
+              <w:t>[</w:t>
+            </w:r>
+            <w:proofErr w:type="spellStart"/>
+            <w:r>
+              <w:rPr>
+                <w:bCs/>
+                <w:color w:val="000000" w:themeColor="text1"/>
+                <w:sz w:val="18"/>
+                <w:szCs w:val="18"/>
+              </w:rPr>
+              <w:t>costTable</w:t>
+            </w:r>
+            <w:proofErr w:type="spellEnd"/>
+            <w:r>
+              <w:rPr>
+                <w:bCs/>
+                <w:color w:val="000000" w:themeColor="text1"/>
+                <w:sz w:val="18"/>
+                <w:szCs w:val="18"/>
+              </w:rPr>
+              <w:t>]</w:t>
             </w:r>
           </w:p>
         </w:tc>
@@ -8530,7 +8725,29 @@
                 <w:sz w:val="18"/>
                 <w:szCs w:val="18"/>
               </w:rPr>
-              <w:t>[costtotal]</w:t>
+              <w:t>[</w:t>
+            </w:r>
+            <w:proofErr w:type="spellStart"/>
+            <w:r>
+              <w:rPr>
+                <w:b/>
+                <w:bCs/>
+                <w:color w:val="000000" w:themeColor="text1"/>
+                <w:sz w:val="18"/>
+                <w:szCs w:val="18"/>
+              </w:rPr>
+              <w:t>costtotal</w:t>
+            </w:r>
+            <w:proofErr w:type="spellEnd"/>
+            <w:r>
+              <w:rPr>
+                <w:b/>
+                <w:bCs/>
+                <w:color w:val="000000" w:themeColor="text1"/>
+                <w:sz w:val="18"/>
+                <w:szCs w:val="18"/>
+              </w:rPr>
+              <w:t>]</w:t>
             </w:r>
           </w:p>
         </w:tc>
@@ -8604,7 +8821,35 @@
         <w:rPr>
           <w:color w:val="auto"/>
         </w:rPr>
-        <w:t>[workPackageLeaders] being responsible for ensuring metadata production, day-to-day cross-checks, back-up and other quality control activities are maintained. The researchers will be responsible for routine supervision of the dataset development.</w:t>
+        <w:t>[</w:t>
+      </w:r>
+      <w:proofErr w:type="spellStart"/>
+      <w:r>
+        <w:rPr>
+          <w:color w:val="auto"/>
+        </w:rPr>
+        <w:t>workPackageLeaders</w:t>
+      </w:r>
+      <w:proofErr w:type="spellEnd"/>
+      <w:r>
+        <w:rPr>
+          <w:color w:val="auto"/>
+        </w:rPr>
+        <w:t xml:space="preserve">] being responsible for ensuring metadata production, day-to-day cross-checks, back-up and other quality control activities are maintained. The researchers will be responsible for routine supervision of </w:t>
+      </w:r>
+      <w:proofErr w:type="gramStart"/>
+      <w:r>
+        <w:rPr>
+          <w:color w:val="auto"/>
+        </w:rPr>
+        <w:t>the dataset</w:t>
+      </w:r>
+      <w:proofErr w:type="gramEnd"/>
+      <w:r>
+        <w:rPr>
+          <w:color w:val="auto"/>
+        </w:rPr>
+        <w:t xml:space="preserve"> development.</w:t>
       </w:r>
     </w:p>
     <w:p>
@@ -8615,6 +8860,7 @@
       <w:bookmarkStart w:id="32" w:name="_Toc69311947"/>
       <w:bookmarkStart w:id="33" w:name="_Toc156287350"/>
       <w:r>
+        <w:lastRenderedPageBreak/>
         <w:t>Data</w:t>
       </w:r>
       <w:r>
@@ -8684,7 +8930,6 @@
           <w:color w:val="000000" w:themeColor="text1"/>
           <w:lang w:val="en-GB"/>
         </w:rPr>
-        <w:lastRenderedPageBreak/>
         <w:t>Will the data be safely stored in trusted repositories for long term preservation and curation?</w:t>
       </w:r>
     </w:p>
@@ -8711,7 +8956,23 @@
           <w:rFonts w:eastAsiaTheme="minorEastAsia"/>
           <w:lang w:val="en-GB"/>
         </w:rPr>
-        <w:t>[storageintro]</w:t>
+        <w:t>[</w:t>
+      </w:r>
+      <w:proofErr w:type="spellStart"/>
+      <w:r>
+        <w:rPr>
+          <w:rFonts w:eastAsiaTheme="minorEastAsia"/>
+          <w:lang w:val="en-GB"/>
+        </w:rPr>
+        <w:t>storageintro</w:t>
+      </w:r>
+      <w:proofErr w:type="spellEnd"/>
+      <w:r>
+        <w:rPr>
+          <w:rFonts w:eastAsiaTheme="minorEastAsia"/>
+          <w:lang w:val="en-GB"/>
+        </w:rPr>
+        <w:t>]</w:t>
       </w:r>
     </w:p>
     <w:p>
@@ -8758,7 +9019,23 @@
           <w:rFonts w:eastAsiaTheme="minorEastAsia"/>
           <w:lang w:val="en-GB"/>
         </w:rPr>
-        <w:t>[sensitivedata]</w:t>
+        <w:t>[</w:t>
+      </w:r>
+      <w:proofErr w:type="spellStart"/>
+      <w:r>
+        <w:rPr>
+          <w:rFonts w:eastAsiaTheme="minorEastAsia"/>
+          <w:lang w:val="en-GB"/>
+        </w:rPr>
+        <w:t>sensitivedata</w:t>
+      </w:r>
+      <w:proofErr w:type="spellEnd"/>
+      <w:r>
+        <w:rPr>
+          <w:rFonts w:eastAsiaTheme="minorEastAsia"/>
+          <w:lang w:val="en-GB"/>
+        </w:rPr>
+        <w:t>]</w:t>
       </w:r>
     </w:p>
     <w:p>
@@ -8973,7 +9250,25 @@
                 <w:sz w:val="18"/>
                 <w:szCs w:val="18"/>
               </w:rPr>
-              <w:t>[datasetAccessTable]</w:t>
+              <w:t>[</w:t>
+            </w:r>
+            <w:proofErr w:type="spellStart"/>
+            <w:r>
+              <w:rPr>
+                <w:color w:val="000000" w:themeColor="text1"/>
+                <w:sz w:val="18"/>
+                <w:szCs w:val="18"/>
+              </w:rPr>
+              <w:t>datasetAccessTable</w:t>
+            </w:r>
+            <w:proofErr w:type="spellEnd"/>
+            <w:r>
+              <w:rPr>
+                <w:color w:val="000000" w:themeColor="text1"/>
+                <w:sz w:val="18"/>
+                <w:szCs w:val="18"/>
+              </w:rPr>
+              <w:t>]</w:t>
             </w:r>
           </w:p>
         </w:tc>
@@ -9365,7 +9660,25 @@
                 <w:sz w:val="18"/>
                 <w:szCs w:val="18"/>
               </w:rPr>
-              <w:t>[datasetRepositoryTable]</w:t>
+              <w:t>[</w:t>
+            </w:r>
+            <w:proofErr w:type="spellStart"/>
+            <w:r>
+              <w:rPr>
+                <w:color w:val="000000" w:themeColor="text1"/>
+                <w:sz w:val="18"/>
+                <w:szCs w:val="18"/>
+              </w:rPr>
+              <w:t>datasetRepositoryTable</w:t>
+            </w:r>
+            <w:proofErr w:type="spellEnd"/>
+            <w:r>
+              <w:rPr>
+                <w:color w:val="000000" w:themeColor="text1"/>
+                <w:sz w:val="18"/>
+                <w:szCs w:val="18"/>
+              </w:rPr>
+              <w:t>]</w:t>
             </w:r>
           </w:p>
         </w:tc>
@@ -9709,7 +10022,25 @@
                 <w:sz w:val="18"/>
                 <w:szCs w:val="18"/>
               </w:rPr>
-              <w:t>[datasetDeleteTable]</w:t>
+              <w:t>[</w:t>
+            </w:r>
+            <w:proofErr w:type="spellStart"/>
+            <w:r>
+              <w:rPr>
+                <w:color w:val="000000" w:themeColor="text1"/>
+                <w:sz w:val="18"/>
+                <w:szCs w:val="18"/>
+              </w:rPr>
+              <w:t>datasetDeleteTable</w:t>
+            </w:r>
+            <w:proofErr w:type="spellEnd"/>
+            <w:r>
+              <w:rPr>
+                <w:color w:val="000000" w:themeColor="text1"/>
+                <w:sz w:val="18"/>
+                <w:szCs w:val="18"/>
+              </w:rPr>
+              <w:t>]</w:t>
             </w:r>
           </w:p>
         </w:tc>
@@ -9735,7 +10066,25 @@
                 <w:sz w:val="18"/>
                 <w:szCs w:val="18"/>
               </w:rPr>
-              <w:t>[datasetDeleteTable]</w:t>
+              <w:t>[</w:t>
+            </w:r>
+            <w:proofErr w:type="spellStart"/>
+            <w:r>
+              <w:rPr>
+                <w:color w:val="000000" w:themeColor="text1"/>
+                <w:sz w:val="18"/>
+                <w:szCs w:val="18"/>
+              </w:rPr>
+              <w:t>datasetDeleteTable</w:t>
+            </w:r>
+            <w:proofErr w:type="spellEnd"/>
+            <w:r>
+              <w:rPr>
+                <w:color w:val="000000" w:themeColor="text1"/>
+                <w:sz w:val="18"/>
+                <w:szCs w:val="18"/>
+              </w:rPr>
+              <w:t>]</w:t>
             </w:r>
           </w:p>
         </w:tc>
@@ -9796,6 +10145,7 @@
                 <w:sz w:val="18"/>
                 <w:szCs w:val="18"/>
               </w:rPr>
+              <w:lastRenderedPageBreak/>
               <w:t>ID</w:t>
             </w:r>
           </w:p>
@@ -9909,7 +10259,6 @@
           <w:color w:val="000000"/>
           <w:lang w:val="en-GB"/>
         </w:rPr>
-        <w:lastRenderedPageBreak/>
         <w:t>Ethic</w:t>
       </w:r>
       <w:bookmarkEnd w:id="41"/>
@@ -9951,7 +10300,23 @@
           <w:color w:val="000000"/>
           <w:lang w:val="en-GB"/>
         </w:rPr>
-        <w:t>Are there, or could there be, any ethics or legal issues that can have an impact on data sharing? These can also be discussed in the context of the ethics review. If relevant, include references to ethics deliverables and ethics chapter in the Description of the Action (DoA).</w:t>
+        <w:t>Are there, or could there be, any ethics or legal issues that can have an impact on data sharing? These can also be discussed in the context of the ethics review. If relevant, include references to ethics deliverables and ethics chapter in the Description of the Action (</w:t>
+      </w:r>
+      <w:proofErr w:type="spellStart"/>
+      <w:r>
+        <w:rPr>
+          <w:color w:val="000000"/>
+          <w:lang w:val="en-GB"/>
+        </w:rPr>
+        <w:t>DoA</w:t>
+      </w:r>
+      <w:proofErr w:type="spellEnd"/>
+      <w:r>
+        <w:rPr>
+          <w:color w:val="000000"/>
+          <w:lang w:val="en-GB"/>
+        </w:rPr>
+        <w:t>).</w:t>
       </w:r>
     </w:p>
     <w:p>
@@ -9979,7 +10344,23 @@
           <w:color w:val="000000"/>
           <w:lang w:val="en-GB"/>
         </w:rPr>
-        <w:t>Will informed consent for data sharing and long term preservation be included in questionnaires dealing with personal data?</w:t>
+        <w:t xml:space="preserve">Will informed consent for data sharing and </w:t>
+      </w:r>
+      <w:proofErr w:type="gramStart"/>
+      <w:r>
+        <w:rPr>
+          <w:color w:val="000000"/>
+          <w:lang w:val="en-GB"/>
+        </w:rPr>
+        <w:t>long term</w:t>
+      </w:r>
+      <w:proofErr w:type="gramEnd"/>
+      <w:r>
+        <w:rPr>
+          <w:color w:val="000000"/>
+          <w:lang w:val="en-GB"/>
+        </w:rPr>
+        <w:t xml:space="preserve"> preservation be included in questionnaires dealing with personal data?</w:t>
       </w:r>
     </w:p>
     <w:p>
@@ -9996,7 +10377,15 @@
     </w:p>
     <w:p>
       <w:r>
-        <w:t>[personaldata]</w:t>
+        <w:t>[</w:t>
+      </w:r>
+      <w:proofErr w:type="spellStart"/>
+      <w:r>
+        <w:t>personaldata</w:t>
+      </w:r>
+      <w:proofErr w:type="spellEnd"/>
+      <w:r>
+        <w:t>]</w:t>
       </w:r>
     </w:p>
     <w:p>
@@ -10013,7 +10402,15 @@
     </w:p>
     <w:p>
       <w:r>
-        <w:t>[legalrestriction]</w:t>
+        <w:t>[</w:t>
+      </w:r>
+      <w:proofErr w:type="spellStart"/>
+      <w:r>
+        <w:t>legalrestriction</w:t>
+      </w:r>
+      <w:proofErr w:type="spellEnd"/>
+      <w:r>
+        <w:t>]</w:t>
       </w:r>
     </w:p>
     <w:p>
@@ -10030,7 +10427,15 @@
     </w:p>
     <w:p>
       <w:r>
-        <w:t>[ethicalissues]</w:t>
+        <w:t>[</w:t>
+      </w:r>
+      <w:proofErr w:type="spellStart"/>
+      <w:r>
+        <w:t>ethicalissues</w:t>
+      </w:r>
+      <w:proofErr w:type="spellEnd"/>
+      <w:r>
+        <w:t>]</w:t>
       </w:r>
     </w:p>
     <w:p>
@@ -10234,7 +10639,14 @@
       <w:rPr>
         <w:color w:val="000000" w:themeColor="text1"/>
       </w:rPr>
-      <w:t>[projectname</w:t>
+      <w:t>[</w:t>
+    </w:r>
+    <w:proofErr w:type="spellStart"/>
+    <w:r>
+      <w:rPr>
+        <w:color w:val="000000" w:themeColor="text1"/>
+      </w:rPr>
+      <w:t>projectname</w:t>
     </w:r>
     <w:r>
       <w:rPr>
@@ -10242,6 +10654,7 @@
       </w:rPr>
       <w:t>Text</w:t>
     </w:r>
+    <w:proofErr w:type="spellEnd"/>
     <w:r>
       <w:rPr>
         <w:color w:val="000000" w:themeColor="text1"/>
@@ -10249,13 +10662,35 @@
       <w:t xml:space="preserve">] </w:t>
     </w:r>
     <w:r>
-      <w:t>has received funding from the European Union’s Horizon Europe research and innovation Programme under Grant Agreement No</w:t>
+      <w:t xml:space="preserve">has received funding from the European Union’s Horizon Europe research and innovation </w:t>
+    </w:r>
+    <w:proofErr w:type="spellStart"/>
+    <w:r>
+      <w:t>Programme</w:t>
+    </w:r>
+    <w:proofErr w:type="spellEnd"/>
+    <w:r>
+      <w:t xml:space="preserve"> under Grant Agreement No</w:t>
     </w:r>
     <w:r>
       <w:rPr>
         <w:color w:val="000000" w:themeColor="text1"/>
       </w:rPr>
-      <w:t>. [grantid].</w:t>
+      <w:t>. [</w:t>
+    </w:r>
+    <w:proofErr w:type="spellStart"/>
+    <w:r>
+      <w:rPr>
+        <w:color w:val="000000" w:themeColor="text1"/>
+      </w:rPr>
+      <w:t>grantid</w:t>
+    </w:r>
+    <w:proofErr w:type="spellEnd"/>
+    <w:r>
+      <w:rPr>
+        <w:color w:val="000000" w:themeColor="text1"/>
+      </w:rPr>
+      <w:t>].</w:t>
     </w:r>
   </w:p>
 </w:ftr>
@@ -13037,10 +13472,6 @@
 </file>
 
 <file path=customXml/item1.xml><?xml version="1.0" encoding="utf-8"?>
-<b:Sources xmlns:b="http://schemas.openxmlformats.org/officeDocument/2006/bibliography" xmlns="http://schemas.openxmlformats.org/officeDocument/2006/bibliography" SelectedStyle="\APASixthEditionOfficeOnline.xsl" StyleName="APA" Version="6"/>
-</file>
-
-<file path=customXml/item2.xml><?xml version="1.0" encoding="utf-8"?>
 <p:properties xmlns:p="http://schemas.microsoft.com/office/2006/metadata/properties" xmlns:xsi="http://www.w3.org/2001/XMLSchema-instance" xmlns:pc="http://schemas.microsoft.com/office/infopath/2007/PartnerControls">
   <documentManagement>
     <Order1 xmlns="084a5cd8-1559-4e94-ac72-b94fb9abc19e">45</Order1>
@@ -13060,7 +13491,20 @@
 </p:properties>
 </file>
 
+<file path=customXml/item2.xml><?xml version="1.0" encoding="utf-8"?>
+<b:Sources xmlns:b="http://schemas.openxmlformats.org/officeDocument/2006/bibliography" xmlns="http://schemas.openxmlformats.org/officeDocument/2006/bibliography" SelectedStyle="\APASixthEditionOfficeOnline.xsl" StyleName="APA" Version="6"/>
+</file>
+
 <file path=customXml/item3.xml><?xml version="1.0" encoding="utf-8"?>
+<?mso-contentType ?>
+<FormTemplates xmlns="http://schemas.microsoft.com/sharepoint/v3/contenttype/forms">
+  <Display>DocumentLibraryForm</Display>
+  <Edit>DocumentLibraryForm</Edit>
+  <New>DocumentLibraryForm</New>
+</FormTemplates>
+</file>
+
+<file path=customXml/item4.xml><?xml version="1.0" encoding="utf-8"?>
 <ct:contentTypeSchema xmlns:ct="http://schemas.microsoft.com/office/2006/metadata/contentType" xmlns:ma="http://schemas.microsoft.com/office/2006/metadata/properties/metaAttributes" ct:_="" ma:_="" ma:contentTypeName="EC Document" ma:contentTypeID="0x010100258AA79CEB83498886A3A086811232500015D68561EDF2314DA91E1210E4D82B5C" ma:contentTypeVersion="38" ma:contentTypeDescription="Create a new document in this library." ma:contentTypeScope="" ma:versionID="3bfd783927ea96c5c14b5f9466c0d5de">
   <xsd:schema xmlns:xsd="http://www.w3.org/2001/XMLSchema" xmlns:xs="http://www.w3.org/2001/XMLSchema" xmlns:p="http://schemas.microsoft.com/office/2006/metadata/properties" xmlns:ns2="084a5cd8-1559-4e94-ac72-b94fb9abc19e" targetNamespace="http://schemas.microsoft.com/office/2006/metadata/properties" ma:root="true" ma:fieldsID="6907ed16e1ea7430830aa2dae5b3c1f7" ns2:_="">
     <xsd:import namespace="084a5cd8-1559-4e94-ac72-b94fb9abc19e"/>
@@ -13402,24 +13846,7 @@
 </ct:contentTypeSchema>
 </file>
 
-<file path=customXml/item4.xml><?xml version="1.0" encoding="utf-8"?>
-<?mso-contentType ?>
-<FormTemplates xmlns="http://schemas.microsoft.com/sharepoint/v3/contenttype/forms">
-  <Display>DocumentLibraryForm</Display>
-  <Edit>DocumentLibraryForm</Edit>
-  <New>DocumentLibraryForm</New>
-</FormTemplates>
-</file>
-
 <file path=customXml/itemProps1.xml><?xml version="1.0" encoding="utf-8"?>
-<ds:datastoreItem xmlns:ds="http://schemas.openxmlformats.org/officeDocument/2006/customXml" ds:itemID="{E6E3F1C5-BDFC-4981-9034-4A05696CDD37}">
-  <ds:schemaRefs>
-    <ds:schemaRef ds:uri="http://schemas.openxmlformats.org/officeDocument/2006/bibliography"/>
-  </ds:schemaRefs>
-</ds:datastoreItem>
-</file>
-
-<file path=customXml/itemProps2.xml><?xml version="1.0" encoding="utf-8"?>
 <ds:datastoreItem xmlns:ds="http://schemas.openxmlformats.org/officeDocument/2006/customXml" ds:itemID="{FA90FD41-FA76-42DA-A088-7C01AECDABAA}">
   <ds:schemaRefs>
     <ds:schemaRef ds:uri="http://schemas.microsoft.com/office/2006/metadata/properties"/>
@@ -13429,7 +13856,23 @@
 </ds:datastoreItem>
 </file>
 
+<file path=customXml/itemProps2.xml><?xml version="1.0" encoding="utf-8"?>
+<ds:datastoreItem xmlns:ds="http://schemas.openxmlformats.org/officeDocument/2006/customXml" ds:itemID="{E6E3F1C5-BDFC-4981-9034-4A05696CDD37}">
+  <ds:schemaRefs>
+    <ds:schemaRef ds:uri="http://schemas.openxmlformats.org/officeDocument/2006/bibliography"/>
+  </ds:schemaRefs>
+</ds:datastoreItem>
+</file>
+
 <file path=customXml/itemProps3.xml><?xml version="1.0" encoding="utf-8"?>
+<ds:datastoreItem xmlns:ds="http://schemas.openxmlformats.org/officeDocument/2006/customXml" ds:itemID="{E5ABEBC2-8F24-42D8-B0A5-1D2B76C15645}">
+  <ds:schemaRefs>
+    <ds:schemaRef ds:uri="http://schemas.microsoft.com/sharepoint/v3/contenttype/forms"/>
+  </ds:schemaRefs>
+</ds:datastoreItem>
+</file>
+
+<file path=customXml/itemProps4.xml><?xml version="1.0" encoding="utf-8"?>
 <ds:datastoreItem xmlns:ds="http://schemas.openxmlformats.org/officeDocument/2006/customXml" ds:itemID="{789122CC-B268-41FA-A377-ABDD5160F69C}">
   <ds:schemaRefs>
     <ds:schemaRef ds:uri="http://schemas.microsoft.com/office/2006/metadata/contentType"/>
@@ -13445,12 +13888,4 @@
     <ds:schemaRef ds:uri="http://schemas.microsoft.com/internal/obd"/>
   </ds:schemaRefs>
 </ds:datastoreItem>
-</file>
-
-<file path=customXml/itemProps4.xml><?xml version="1.0" encoding="utf-8"?>
-<ds:datastoreItem xmlns:ds="http://schemas.openxmlformats.org/officeDocument/2006/customXml" ds:itemID="{E5ABEBC2-8F24-42D8-B0A5-1D2B76C15645}">
-  <ds:schemaRefs>
-    <ds:schemaRef ds:uri="http://schemas.microsoft.com/sharepoint/v3/contenttype/forms"/>
-  </ds:schemaRefs>
-</ds:datastoreItem>
 </file>
</xml_diff>